<commit_message>
Updated OSWD  Assignment 2
</commit_message>
<xml_diff>
--- a/35_Nayan_Padhiyar_304_A2/35_Nayan_Padhiyar_304_A2.docx
+++ b/35_Nayan_Padhiyar_304_A2/35_Nayan_Padhiyar_304_A2.docx
@@ -7,25 +7,16 @@
         <w:ind w:left="370"/>
         <w:jc w:val="center"/>
         <w:rPr>
+          <w:sz w:val="24"/>
+        </w:rPr>
+      </w:pPr>
+      <w:r>
+        <w:rPr>
           <w:sz w:val="40"/>
           <w:szCs w:val="40"/>
         </w:rPr>
-      </w:pPr>
-      <w:r>
-        <w:rPr>
-          <w:sz w:val="40"/>
-          <w:szCs w:val="40"/>
-        </w:rPr>
         <w:t>Assignment 2</w:t>
       </w:r>
-    </w:p>
-    <w:p>
-      <w:pPr>
-        <w:ind w:left="370"/>
-        <w:rPr>
-          <w:sz w:val="24"/>
-        </w:rPr>
-      </w:pPr>
     </w:p>
     <w:p>
       <w:pPr>
@@ -58,21 +49,7 @@
           <w:sz w:val="24"/>
         </w:rPr>
         <w:br/>
-        <w:t xml:space="preserve">    - In case of all valid fields, display all data and images in a well formatted tabular form. and allow the user to download that file using Express. Develop route for file download.   </w:t>
-      </w:r>
-      <w:proofErr w:type="gramStart"/>
-      <w:r>
-        <w:rPr>
-          <w:sz w:val="24"/>
-        </w:rPr>
-        <w:t>(</w:t>
-      </w:r>
-      <w:proofErr w:type="gramEnd"/>
-      <w:r>
-        <w:rPr>
-          <w:sz w:val="24"/>
-        </w:rPr>
-        <w:t>Use express, ejs, express-validator)</w:t>
+        <w:t>    - In case of all valid fields, display all data and images in a well formatted tabular form. and allow the user to download that file using Express. Develop route for file download.   (Use express, ejs, express-validator)</w:t>
       </w:r>
     </w:p>
     <w:p>
@@ -82,19 +59,11 @@
           <w:sz w:val="24"/>
         </w:rPr>
       </w:pPr>
-      <w:proofErr w:type="gramStart"/>
-      <w:r>
-        <w:rPr>
-          <w:sz w:val="24"/>
-        </w:rPr>
-        <w:t>Output :</w:t>
-      </w:r>
-      <w:proofErr w:type="gramEnd"/>
-      <w:r>
-        <w:rPr>
-          <w:sz w:val="24"/>
-        </w:rPr>
-        <w:t>-</w:t>
+      <w:r>
+        <w:rPr>
+          <w:sz w:val="24"/>
+        </w:rPr>
+        <w:t>Output :-</w:t>
       </w:r>
     </w:p>
     <w:p>
@@ -103,6 +72,7 @@
           <w:tab w:val="left" w:pos="2590"/>
         </w:tabs>
         <w:ind w:left="0" w:firstLine="0"/>
+        <w:jc w:val="center"/>
         <w:rPr>
           <w:sz w:val="24"/>
         </w:rPr>
@@ -113,9 +83,9 @@
           <w:sz w:val="24"/>
         </w:rPr>
         <w:drawing>
-          <wp:inline distT="0" distB="0" distL="0" distR="0" wp14:anchorId="5D506737" wp14:editId="663C4101">
-            <wp:extent cx="5486400" cy="3170100"/>
-            <wp:effectExtent l="114300" t="114300" r="152400" b="144780"/>
+          <wp:inline distT="0" distB="0" distL="0" distR="0" wp14:anchorId="5D506737" wp14:editId="02DCCC94">
+            <wp:extent cx="4648200" cy="2774950"/>
+            <wp:effectExtent l="152400" t="152400" r="361950" b="368300"/>
             <wp:docPr id="1123394702" name="Picture 54"/>
             <wp:cNvGraphicFramePr>
               <a:graphicFrameLocks xmlns:a="http://schemas.openxmlformats.org/drawingml/2006/main" noChangeAspect="1"/>
@@ -127,7 +97,7 @@
                     <pic:cNvPr id="1123394702" name="Picture 54"/>
                     <pic:cNvPicPr/>
                   </pic:nvPicPr>
-                  <pic:blipFill>
+                  <pic:blipFill rotWithShape="1">
                     <a:blip r:embed="rId8">
                       <a:extLst>
                         <a:ext uri="{28A0092B-C50C-407E-A947-70E740481C1C}">
@@ -135,48 +105,34 @@
                         </a:ext>
                       </a:extLst>
                     </a:blip>
+                    <a:srcRect t="8577" r="22333"/>
                     <a:stretch>
                       <a:fillRect/>
                     </a:stretch>
                   </pic:blipFill>
-                  <pic:spPr>
+                  <pic:spPr bwMode="auto">
                     <a:xfrm>
                       <a:off x="0" y="0"/>
-                      <a:ext cx="5494353" cy="3174695"/>
+                      <a:ext cx="4648468" cy="2775110"/>
                     </a:xfrm>
                     <a:prstGeom prst="rect">
                       <a:avLst/>
                     </a:prstGeom>
-                    <a:solidFill>
-                      <a:srgbClr val="FFFFFF">
-                        <a:shade val="85000"/>
-                      </a:srgbClr>
-                    </a:solidFill>
-                    <a:ln w="88900" cap="sq">
-                      <a:solidFill>
-                        <a:srgbClr val="FFFFFF"/>
-                      </a:solidFill>
-                      <a:miter lim="800000"/>
+                    <a:ln>
+                      <a:noFill/>
                     </a:ln>
                     <a:effectLst>
-                      <a:outerShdw blurRad="55000" dist="18000" dir="5400000" algn="tl" rotWithShape="0">
-                        <a:srgbClr val="000000">
-                          <a:alpha val="40000"/>
+                      <a:outerShdw blurRad="292100" dist="139700" dir="2700000" algn="tl" rotWithShape="0">
+                        <a:srgbClr val="333333">
+                          <a:alpha val="65000"/>
                         </a:srgbClr>
                       </a:outerShdw>
                     </a:effectLst>
-                    <a:scene3d>
-                      <a:camera prst="orthographicFront"/>
-                      <a:lightRig rig="twoPt" dir="t">
-                        <a:rot lat="0" lon="0" rev="7200000"/>
-                      </a:lightRig>
-                    </a:scene3d>
-                    <a:sp3d>
-                      <a:bevelT w="25400" h="19050"/>
-                      <a:contourClr>
-                        <a:srgbClr val="FFFFFF"/>
-                      </a:contourClr>
-                    </a:sp3d>
+                    <a:extLst>
+                      <a:ext uri="{53640926-AAD7-44D8-BBD7-CCE9431645EC}">
+                        <a14:shadowObscured xmlns:a14="http://schemas.microsoft.com/office/drawing/2010/main"/>
+                      </a:ext>
+                    </a:extLst>
                   </pic:spPr>
                 </pic:pic>
               </a:graphicData>
@@ -190,9 +146,9 @@
           <w:sz w:val="24"/>
         </w:rPr>
         <w:drawing>
-          <wp:inline distT="0" distB="0" distL="0" distR="0" wp14:anchorId="4CEB1280" wp14:editId="122BFEDA">
+          <wp:inline distT="0" distB="0" distL="0" distR="0" wp14:anchorId="4CEB1280" wp14:editId="6D5F4761">
             <wp:extent cx="5636260" cy="1917700"/>
-            <wp:effectExtent l="133350" t="114300" r="154940" b="158750"/>
+            <wp:effectExtent l="152400" t="152400" r="364490" b="368300"/>
             <wp:docPr id="418347521" name="Picture 55"/>
             <wp:cNvGraphicFramePr>
               <a:graphicFrameLocks xmlns:a="http://schemas.openxmlformats.org/drawingml/2006/main" noChangeAspect="1"/>
@@ -225,36 +181,16 @@
                     <a:prstGeom prst="rect">
                       <a:avLst/>
                     </a:prstGeom>
-                    <a:solidFill>
-                      <a:srgbClr val="FFFFFF">
-                        <a:shade val="85000"/>
-                      </a:srgbClr>
-                    </a:solidFill>
-                    <a:ln w="88900" cap="sq">
-                      <a:solidFill>
-                        <a:srgbClr val="FFFFFF"/>
-                      </a:solidFill>
-                      <a:miter lim="800000"/>
+                    <a:ln>
+                      <a:noFill/>
                     </a:ln>
                     <a:effectLst>
-                      <a:outerShdw blurRad="55000" dist="18000" dir="5400000" algn="tl" rotWithShape="0">
-                        <a:srgbClr val="000000">
-                          <a:alpha val="40000"/>
+                      <a:outerShdw blurRad="292100" dist="139700" dir="2700000" algn="tl" rotWithShape="0">
+                        <a:srgbClr val="333333">
+                          <a:alpha val="65000"/>
                         </a:srgbClr>
                       </a:outerShdw>
                     </a:effectLst>
-                    <a:scene3d>
-                      <a:camera prst="orthographicFront"/>
-                      <a:lightRig rig="twoPt" dir="t">
-                        <a:rot lat="0" lon="0" rev="7200000"/>
-                      </a:lightRig>
-                    </a:scene3d>
-                    <a:sp3d>
-                      <a:bevelT w="25400" h="19050"/>
-                      <a:contourClr>
-                        <a:srgbClr val="FFFFFF"/>
-                      </a:contourClr>
-                    </a:sp3d>
                     <a:extLst>
                       <a:ext uri="{53640926-AAD7-44D8-BBD7-CCE9431645EC}">
                         <a14:shadowObscured xmlns:a14="http://schemas.microsoft.com/office/drawing/2010/main"/>
@@ -301,32 +237,25 @@
         </w:rPr>
         <w:br/>
       </w:r>
-      <w:proofErr w:type="gramStart"/>
-      <w:r>
-        <w:rPr>
-          <w:sz w:val="24"/>
-        </w:rPr>
-        <w:t>Output :</w:t>
-      </w:r>
-      <w:proofErr w:type="gramEnd"/>
-      <w:r>
-        <w:rPr>
-          <w:sz w:val="24"/>
-        </w:rPr>
-        <w:t>-</w:t>
-      </w:r>
-    </w:p>
-    <w:p>
-      <w:pPr>
-        <w:ind w:left="0" w:firstLine="0"/>
-        <w:rPr>
-          <w:sz w:val="24"/>
-        </w:rPr>
-      </w:pPr>
-    </w:p>
-    <w:p>
-      <w:pPr>
-        <w:ind w:left="0" w:firstLine="0"/>
+      <w:r>
+        <w:rPr>
+          <w:sz w:val="24"/>
+        </w:rPr>
+        <w:t>Output :-</w:t>
+      </w:r>
+    </w:p>
+    <w:p>
+      <w:pPr>
+        <w:ind w:left="0" w:firstLine="0"/>
+        <w:rPr>
+          <w:sz w:val="24"/>
+        </w:rPr>
+      </w:pPr>
+    </w:p>
+    <w:p>
+      <w:pPr>
+        <w:ind w:left="0" w:firstLine="0"/>
+        <w:jc w:val="center"/>
         <w:rPr>
           <w:sz w:val="24"/>
         </w:rPr>
@@ -337,9 +266,9 @@
           <w:sz w:val="24"/>
         </w:rPr>
         <w:drawing>
-          <wp:inline distT="0" distB="0" distL="0" distR="0" wp14:anchorId="23452958" wp14:editId="4BECAA02">
-            <wp:extent cx="5636260" cy="3003550"/>
-            <wp:effectExtent l="133350" t="114300" r="154940" b="158750"/>
+          <wp:inline distT="0" distB="0" distL="0" distR="0" wp14:anchorId="23452958" wp14:editId="055E6B1A">
+            <wp:extent cx="4191000" cy="2590800"/>
+            <wp:effectExtent l="19050" t="0" r="19050" b="762000"/>
             <wp:docPr id="459066339" name="Picture 56"/>
             <wp:cNvGraphicFramePr>
               <a:graphicFrameLocks xmlns:a="http://schemas.openxmlformats.org/drawingml/2006/main" noChangeAspect="1"/>
@@ -351,7 +280,7 @@
                     <pic:cNvPr id="459066339" name="Picture 56"/>
                     <pic:cNvPicPr/>
                   </pic:nvPicPr>
-                  <pic:blipFill>
+                  <pic:blipFill rotWithShape="1">
                     <a:blip r:embed="rId10">
                       <a:extLst>
                         <a:ext uri="{28A0092B-C50C-407E-A947-70E740481C1C}">
@@ -359,7 +288,7 @@
                         </a:ext>
                       </a:extLst>
                     </a:blip>
-                    <a:srcRect t="11571" b="11571"/>
+                    <a:srcRect l="14083" t="15958" r="11559" b="17746"/>
                     <a:stretch>
                       <a:fillRect/>
                     </a:stretch>
@@ -367,59 +296,24 @@
                   <pic:spPr bwMode="auto">
                     <a:xfrm>
                       <a:off x="0" y="0"/>
-                      <a:ext cx="5636260" cy="3003550"/>
+                      <a:ext cx="4191000" cy="2590800"/>
                     </a:xfrm>
-                    <a:prstGeom prst="rect">
-                      <a:avLst/>
+                    <a:prstGeom prst="roundRect">
+                      <a:avLst>
+                        <a:gd name="adj" fmla="val 8594"/>
+                      </a:avLst>
                     </a:prstGeom>
                     <a:solidFill>
                       <a:srgbClr val="FFFFFF">
                         <a:shade val="85000"/>
                       </a:srgbClr>
                     </a:solidFill>
-                    <a:ln w="88900" cap="sq" cmpd="sng" algn="ctr">
-                      <a:solidFill>
-                        <a:srgbClr val="FFFFFF"/>
-                      </a:solidFill>
-                      <a:prstDash val="solid"/>
-                      <a:miter lim="800000"/>
-                      <a:headEnd type="none" w="med" len="med"/>
-                      <a:tailEnd type="none" w="med" len="med"/>
-                      <a:extLst>
-                        <a:ext uri="{C807C97D-BFC1-408E-A445-0C87EB9F89A2}">
-                          <ask:lineSketchStyleProps xmlns:ask="http://schemas.microsoft.com/office/drawing/2018/sketchyshapes" sd="0">
-                            <a:custGeom>
-                              <a:avLst/>
-                              <a:gdLst/>
-                              <a:ahLst/>
-                              <a:cxnLst/>
-                              <a:rect l="0" t="0" r="0" b="0"/>
-                              <a:pathLst/>
-                            </a:custGeom>
-                            <ask:type/>
-                          </ask:lineSketchStyleProps>
-                        </a:ext>
-                      </a:extLst>
+                    <a:ln>
+                      <a:noFill/>
                     </a:ln>
                     <a:effectLst>
-                      <a:outerShdw blurRad="55000" dist="18000" dir="5400000" algn="tl" rotWithShape="0">
-                        <a:srgbClr val="000000">
-                          <a:alpha val="40000"/>
-                        </a:srgbClr>
-                      </a:outerShdw>
+                      <a:reflection blurRad="12700" stA="38000" endPos="28000" dist="5000" dir="5400000" sy="-100000" algn="bl" rotWithShape="0"/>
                     </a:effectLst>
-                    <a:scene3d>
-                      <a:camera prst="orthographicFront"/>
-                      <a:lightRig rig="twoPt" dir="t">
-                        <a:rot lat="0" lon="0" rev="7200000"/>
-                      </a:lightRig>
-                    </a:scene3d>
-                    <a:sp3d>
-                      <a:bevelT w="25400" h="19050"/>
-                      <a:contourClr>
-                        <a:srgbClr val="FFFFFF"/>
-                      </a:contourClr>
-                    </a:sp3d>
                     <a:extLst>
                       <a:ext uri="{53640926-AAD7-44D8-BBD7-CCE9431645EC}">
                         <a14:shadowObscured xmlns:a14="http://schemas.microsoft.com/office/drawing/2010/main"/>
@@ -454,9 +348,9 @@
           <w:sz w:val="24"/>
         </w:rPr>
         <w:drawing>
-          <wp:inline distT="0" distB="0" distL="0" distR="0" wp14:anchorId="706970D1" wp14:editId="4F0A01C9">
+          <wp:inline distT="0" distB="0" distL="0" distR="0" wp14:anchorId="706970D1" wp14:editId="5426D8A0">
             <wp:extent cx="5636260" cy="2336800"/>
-            <wp:effectExtent l="133350" t="114300" r="154940" b="139700"/>
+            <wp:effectExtent l="19050" t="0" r="21590" b="692150"/>
             <wp:docPr id="332235445" name="Picture 57"/>
             <wp:cNvGraphicFramePr>
               <a:graphicFrameLocks xmlns:a="http://schemas.openxmlformats.org/drawingml/2006/main" noChangeAspect="1"/>
@@ -486,57 +380,22 @@
                       <a:off x="0" y="0"/>
                       <a:ext cx="5636260" cy="2336800"/>
                     </a:xfrm>
-                    <a:prstGeom prst="rect">
-                      <a:avLst/>
+                    <a:prstGeom prst="roundRect">
+                      <a:avLst>
+                        <a:gd name="adj" fmla="val 8594"/>
+                      </a:avLst>
                     </a:prstGeom>
                     <a:solidFill>
                       <a:srgbClr val="FFFFFF">
                         <a:shade val="85000"/>
                       </a:srgbClr>
                     </a:solidFill>
-                    <a:ln w="88900" cap="sq" cmpd="sng" algn="ctr">
-                      <a:solidFill>
-                        <a:srgbClr val="FFFFFF"/>
-                      </a:solidFill>
-                      <a:prstDash val="solid"/>
-                      <a:miter lim="800000"/>
-                      <a:headEnd type="none" w="med" len="med"/>
-                      <a:tailEnd type="none" w="med" len="med"/>
-                      <a:extLst>
-                        <a:ext uri="{C807C97D-BFC1-408E-A445-0C87EB9F89A2}">
-                          <ask:lineSketchStyleProps xmlns:ask="http://schemas.microsoft.com/office/drawing/2018/sketchyshapes" sd="0">
-                            <a:custGeom>
-                              <a:avLst/>
-                              <a:gdLst/>
-                              <a:ahLst/>
-                              <a:cxnLst/>
-                              <a:rect l="0" t="0" r="0" b="0"/>
-                              <a:pathLst/>
-                            </a:custGeom>
-                            <ask:type/>
-                          </ask:lineSketchStyleProps>
-                        </a:ext>
-                      </a:extLst>
+                    <a:ln>
+                      <a:noFill/>
                     </a:ln>
                     <a:effectLst>
-                      <a:outerShdw blurRad="55000" dist="18000" dir="5400000" algn="tl" rotWithShape="0">
-                        <a:srgbClr val="000000">
-                          <a:alpha val="40000"/>
-                        </a:srgbClr>
-                      </a:outerShdw>
+                      <a:reflection blurRad="12700" stA="38000" endPos="28000" dist="5000" dir="5400000" sy="-100000" algn="bl" rotWithShape="0"/>
                     </a:effectLst>
-                    <a:scene3d>
-                      <a:camera prst="orthographicFront"/>
-                      <a:lightRig rig="twoPt" dir="t">
-                        <a:rot lat="0" lon="0" rev="7200000"/>
-                      </a:lightRig>
-                    </a:scene3d>
-                    <a:sp3d>
-                      <a:bevelT w="25400" h="19050"/>
-                      <a:contourClr>
-                        <a:srgbClr val="FFFFFF"/>
-                      </a:contourClr>
-                    </a:sp3d>
                     <a:extLst>
                       <a:ext uri="{53640926-AAD7-44D8-BBD7-CCE9431645EC}">
                         <a14:shadowObscured xmlns:a14="http://schemas.microsoft.com/office/drawing/2010/main"/>
@@ -583,7 +442,13 @@
         <w:rPr>
           <w:sz w:val="24"/>
         </w:rPr>
-        <w:t>3) Express Login application with redis session store.</w:t>
+        <w:t xml:space="preserve">. </w:t>
+      </w:r>
+      <w:r>
+        <w:rPr>
+          <w:sz w:val="24"/>
+        </w:rPr>
+        <w:t>Express Login application with redis session store.</w:t>
       </w:r>
       <w:r>
         <w:rPr>
@@ -591,20 +456,20 @@
         </w:rPr>
         <w:br/>
       </w:r>
-      <w:proofErr w:type="gramStart"/>
-      <w:r>
-        <w:rPr>
-          <w:sz w:val="24"/>
-        </w:rPr>
-        <w:t>Output :</w:t>
-      </w:r>
-      <w:proofErr w:type="gramEnd"/>
-      <w:r>
-        <w:rPr>
-          <w:sz w:val="24"/>
-        </w:rPr>
-        <w:t>-</w:t>
-      </w:r>
+      <w:r>
+        <w:rPr>
+          <w:sz w:val="24"/>
+        </w:rPr>
+        <w:t>Output :-</w:t>
+      </w:r>
+    </w:p>
+    <w:p>
+      <w:pPr>
+        <w:ind w:left="0" w:firstLine="0"/>
+        <w:rPr>
+          <w:sz w:val="24"/>
+        </w:rPr>
+      </w:pPr>
     </w:p>
     <w:p>
       <w:pPr>
@@ -619,10 +484,10 @@
           <w:sz w:val="24"/>
         </w:rPr>
         <w:drawing>
-          <wp:inline distT="0" distB="0" distL="0" distR="0" wp14:anchorId="70FF51FB" wp14:editId="4F9315F6">
+          <wp:inline distT="0" distB="0" distL="0" distR="0" wp14:anchorId="35250AA7" wp14:editId="331674D3">
             <wp:extent cx="5636260" cy="2895600"/>
-            <wp:effectExtent l="133350" t="114300" r="154940" b="171450"/>
-            <wp:docPr id="331162560" name="Picture 58"/>
+            <wp:effectExtent l="19050" t="0" r="21590" b="838200"/>
+            <wp:docPr id="1171178547" name="Picture 58"/>
             <wp:cNvGraphicFramePr>
               <a:graphicFrameLocks xmlns:a="http://schemas.openxmlformats.org/drawingml/2006/main" noChangeAspect="1"/>
             </wp:cNvGraphicFramePr>
@@ -630,10 +495,10 @@
               <a:graphicData uri="http://schemas.openxmlformats.org/drawingml/2006/picture">
                 <pic:pic xmlns:pic="http://schemas.openxmlformats.org/drawingml/2006/picture">
                   <pic:nvPicPr>
-                    <pic:cNvPr id="331162560" name="Picture 331162560"/>
+                    <pic:cNvPr id="331162560" name="Picture 58"/>
                     <pic:cNvPicPr/>
                   </pic:nvPicPr>
-                  <pic:blipFill rotWithShape="1">
+                  <pic:blipFill>
                     <a:blip r:embed="rId12" cstate="print">
                       <a:extLst>
                         <a:ext uri="{28A0092B-C50C-407E-A947-70E740481C1C}">
@@ -641,7 +506,7 @@
                         </a:ext>
                       </a:extLst>
                     </a:blip>
-                    <a:srcRect b="8672"/>
+                    <a:srcRect l="3148" r="3148"/>
                     <a:stretch>
                       <a:fillRect/>
                     </a:stretch>
@@ -651,57 +516,22 @@
                       <a:off x="0" y="0"/>
                       <a:ext cx="5636260" cy="2895600"/>
                     </a:xfrm>
-                    <a:prstGeom prst="rect">
-                      <a:avLst/>
+                    <a:prstGeom prst="roundRect">
+                      <a:avLst>
+                        <a:gd name="adj" fmla="val 8594"/>
+                      </a:avLst>
                     </a:prstGeom>
                     <a:solidFill>
                       <a:srgbClr val="FFFFFF">
                         <a:shade val="85000"/>
                       </a:srgbClr>
                     </a:solidFill>
-                    <a:ln w="88900" cap="sq" cmpd="sng" algn="ctr">
-                      <a:solidFill>
-                        <a:srgbClr val="FFFFFF"/>
-                      </a:solidFill>
-                      <a:prstDash val="solid"/>
-                      <a:miter lim="800000"/>
-                      <a:headEnd type="none" w="med" len="med"/>
-                      <a:tailEnd type="none" w="med" len="med"/>
-                      <a:extLst>
-                        <a:ext uri="{C807C97D-BFC1-408E-A445-0C87EB9F89A2}">
-                          <ask:lineSketchStyleProps xmlns:ask="http://schemas.microsoft.com/office/drawing/2018/sketchyshapes" sd="0">
-                            <a:custGeom>
-                              <a:avLst/>
-                              <a:gdLst/>
-                              <a:ahLst/>
-                              <a:cxnLst/>
-                              <a:rect l="0" t="0" r="0" b="0"/>
-                              <a:pathLst/>
-                            </a:custGeom>
-                            <ask:type/>
-                          </ask:lineSketchStyleProps>
-                        </a:ext>
-                      </a:extLst>
+                    <a:ln>
+                      <a:noFill/>
                     </a:ln>
                     <a:effectLst>
-                      <a:outerShdw blurRad="55000" dist="18000" dir="5400000" algn="tl" rotWithShape="0">
-                        <a:srgbClr val="000000">
-                          <a:alpha val="40000"/>
-                        </a:srgbClr>
-                      </a:outerShdw>
+                      <a:reflection blurRad="12700" stA="38000" endPos="28000" dist="5000" dir="5400000" sy="-100000" algn="bl" rotWithShape="0"/>
                     </a:effectLst>
-                    <a:scene3d>
-                      <a:camera prst="orthographicFront"/>
-                      <a:lightRig rig="twoPt" dir="t">
-                        <a:rot lat="0" lon="0" rev="7200000"/>
-                      </a:lightRig>
-                    </a:scene3d>
-                    <a:sp3d>
-                      <a:bevelT w="25400" h="19050"/>
-                      <a:contourClr>
-                        <a:srgbClr val="FFFFFF"/>
-                      </a:contourClr>
-                    </a:sp3d>
                     <a:extLst>
                       <a:ext uri="{53640926-AAD7-44D8-BBD7-CCE9431645EC}">
                         <a14:shadowObscured xmlns:a14="http://schemas.microsoft.com/office/drawing/2010/main"/>
@@ -732,48 +562,14 @@
       </w:pPr>
       <w:r>
         <w:rPr>
-          <w:sz w:val="24"/>
-        </w:rPr>
-        <w:t>4. Write a program to create a compressed zip file for a folder.</w:t>
-      </w:r>
-      <w:r>
-        <w:rPr>
-          <w:sz w:val="24"/>
-        </w:rPr>
-        <w:br/>
-      </w:r>
-      <w:proofErr w:type="gramStart"/>
-      <w:r>
-        <w:rPr>
-          <w:sz w:val="24"/>
-        </w:rPr>
-        <w:t>Output :</w:t>
-      </w:r>
-      <w:proofErr w:type="gramEnd"/>
-      <w:r>
-        <w:rPr>
-          <w:sz w:val="24"/>
-        </w:rPr>
-        <w:t>-</w:t>
-      </w:r>
-    </w:p>
-    <w:p>
-      <w:pPr>
-        <w:ind w:left="0" w:firstLine="0"/>
-        <w:rPr>
-          <w:sz w:val="24"/>
-        </w:rPr>
-      </w:pPr>
-      <w:r>
-        <w:rPr>
           <w:noProof/>
           <w:sz w:val="24"/>
         </w:rPr>
         <w:drawing>
-          <wp:inline distT="0" distB="0" distL="0" distR="0" wp14:anchorId="65C1F2C7" wp14:editId="294CC3DA">
-            <wp:extent cx="5636260" cy="3170555"/>
-            <wp:effectExtent l="114300" t="114300" r="154940" b="144145"/>
-            <wp:docPr id="1750896251" name="Picture 59"/>
+          <wp:inline distT="0" distB="0" distL="0" distR="0" wp14:anchorId="70FF51FB" wp14:editId="58BA0ED0">
+            <wp:extent cx="5636260" cy="2895600"/>
+            <wp:effectExtent l="19050" t="0" r="21590" b="838200"/>
+            <wp:docPr id="331162560" name="Picture 58"/>
             <wp:cNvGraphicFramePr>
               <a:graphicFrameLocks xmlns:a="http://schemas.openxmlformats.org/drawingml/2006/main" noChangeAspect="1"/>
             </wp:cNvGraphicFramePr>
@@ -781,7 +577,7 @@
               <a:graphicData uri="http://schemas.openxmlformats.org/drawingml/2006/picture">
                 <pic:pic xmlns:pic="http://schemas.openxmlformats.org/drawingml/2006/picture">
                   <pic:nvPicPr>
-                    <pic:cNvPr id="1750896251" name="Picture 1750896251"/>
+                    <pic:cNvPr id="331162560" name="Picture 58"/>
                     <pic:cNvPicPr/>
                   </pic:nvPicPr>
                   <pic:blipFill>
@@ -792,6 +588,129 @@
                         </a:ext>
                       </a:extLst>
                     </a:blip>
+                    <a:srcRect t="4952" b="4952"/>
+                    <a:stretch>
+                      <a:fillRect/>
+                    </a:stretch>
+                  </pic:blipFill>
+                  <pic:spPr bwMode="auto">
+                    <a:xfrm>
+                      <a:off x="0" y="0"/>
+                      <a:ext cx="5636260" cy="2895600"/>
+                    </a:xfrm>
+                    <a:prstGeom prst="roundRect">
+                      <a:avLst>
+                        <a:gd name="adj" fmla="val 8594"/>
+                      </a:avLst>
+                    </a:prstGeom>
+                    <a:solidFill>
+                      <a:srgbClr val="FFFFFF">
+                        <a:shade val="85000"/>
+                      </a:srgbClr>
+                    </a:solidFill>
+                    <a:ln>
+                      <a:noFill/>
+                    </a:ln>
+                    <a:effectLst>
+                      <a:reflection blurRad="12700" stA="38000" endPos="28000" dist="5000" dir="5400000" sy="-100000" algn="bl" rotWithShape="0"/>
+                    </a:effectLst>
+                    <a:extLst>
+                      <a:ext uri="{53640926-AAD7-44D8-BBD7-CCE9431645EC}">
+                        <a14:shadowObscured xmlns:a14="http://schemas.microsoft.com/office/drawing/2010/main"/>
+                      </a:ext>
+                    </a:extLst>
+                  </pic:spPr>
+                </pic:pic>
+              </a:graphicData>
+            </a:graphic>
+          </wp:inline>
+        </w:drawing>
+      </w:r>
+    </w:p>
+    <w:p>
+      <w:pPr>
+        <w:ind w:left="0" w:firstLine="0"/>
+        <w:rPr>
+          <w:sz w:val="24"/>
+        </w:rPr>
+      </w:pPr>
+    </w:p>
+    <w:p>
+      <w:pPr>
+        <w:spacing w:after="160" w:line="278" w:lineRule="auto"/>
+        <w:ind w:left="0" w:firstLine="0"/>
+        <w:rPr>
+          <w:noProof/>
+          <w:sz w:val="24"/>
+        </w:rPr>
+      </w:pPr>
+      <w:r>
+        <w:rPr>
+          <w:sz w:val="24"/>
+        </w:rPr>
+        <w:t xml:space="preserve">4. </w:t>
+      </w:r>
+      <w:r>
+        <w:rPr>
+          <w:sz w:val="24"/>
+        </w:rPr>
+        <w:t>Develop login for an ADMIN panel of ERP system with  session, CRUD operations for employees table (generate empid and password) with salary calculation with mongoose, express and EJS template engine. Send email to employee when inserted.  Encrypt the password. Logout.</w:t>
+      </w:r>
+      <w:r>
+        <w:rPr>
+          <w:sz w:val="24"/>
+        </w:rPr>
+        <w:br/>
+      </w:r>
+      <w:r>
+        <w:rPr>
+          <w:sz w:val="24"/>
+        </w:rPr>
+        <w:t>Output :-</w:t>
+      </w:r>
+      <w:r>
+        <w:rPr>
+          <w:noProof/>
+        </w:rPr>
+        <w:t xml:space="preserve"> </w:t>
+      </w:r>
+    </w:p>
+    <w:p>
+      <w:pPr>
+        <w:ind w:left="0" w:firstLine="0"/>
+        <w:rPr>
+          <w:noProof/>
+          <w:sz w:val="24"/>
+        </w:rPr>
+      </w:pPr>
+      <w:r>
+        <w:rPr>
+          <w:noProof/>
+        </w:rPr>
+        <w:drawing>
+          <wp:anchor distT="0" distB="0" distL="114300" distR="114300" simplePos="0" relativeHeight="251659264" behindDoc="0" locked="0" layoutInCell="1" allowOverlap="1" wp14:anchorId="776AE221" wp14:editId="627B7198">
+            <wp:simplePos x="0" y="0"/>
+            <wp:positionH relativeFrom="column">
+              <wp:posOffset>457200</wp:posOffset>
+            </wp:positionH>
+            <wp:positionV relativeFrom="paragraph">
+              <wp:posOffset>139700</wp:posOffset>
+            </wp:positionV>
+            <wp:extent cx="4838700" cy="2323465"/>
+            <wp:effectExtent l="19050" t="0" r="19050" b="686435"/>
+            <wp:wrapNone/>
+            <wp:docPr id="1409874860" name="Picture 1"/>
+            <wp:cNvGraphicFramePr/>
+            <a:graphic xmlns:a="http://schemas.openxmlformats.org/drawingml/2006/main">
+              <a:graphicData uri="http://schemas.openxmlformats.org/drawingml/2006/picture">
+                <pic:pic xmlns:pic="http://schemas.openxmlformats.org/drawingml/2006/picture">
+                  <pic:nvPicPr>
+                    <pic:cNvPr id="182" name="Picture 182"/>
+                    <pic:cNvPicPr/>
+                  </pic:nvPicPr>
+                  <pic:blipFill rotWithShape="1">
+                    <a:blip r:embed="rId14"/>
+                    <a:srcRect l="20054" t="23266" r="23952" b="22603"/>
                     <a:stretch>
                       <a:fillRect/>
                     </a:stretch>
@@ -799,41 +718,199 @@
                   <pic:spPr>
                     <a:xfrm>
                       <a:off x="0" y="0"/>
-                      <a:ext cx="5636260" cy="3170555"/>
+                      <a:ext cx="4838700" cy="2323465"/>
                     </a:xfrm>
-                    <a:prstGeom prst="rect">
-                      <a:avLst/>
+                    <a:prstGeom prst="roundRect">
+                      <a:avLst>
+                        <a:gd name="adj" fmla="val 8594"/>
+                      </a:avLst>
                     </a:prstGeom>
                     <a:solidFill>
                       <a:srgbClr val="FFFFFF">
                         <a:shade val="85000"/>
                       </a:srgbClr>
                     </a:solidFill>
-                    <a:ln w="88900" cap="sq">
-                      <a:solidFill>
-                        <a:srgbClr val="FFFFFF"/>
-                      </a:solidFill>
-                      <a:miter lim="800000"/>
+                    <a:ln>
+                      <a:noFill/>
                     </a:ln>
                     <a:effectLst>
-                      <a:outerShdw blurRad="55000" dist="18000" dir="5400000" algn="tl" rotWithShape="0">
-                        <a:srgbClr val="000000">
-                          <a:alpha val="40000"/>
-                        </a:srgbClr>
-                      </a:outerShdw>
+                      <a:reflection blurRad="12700" stA="38000" endPos="28000" dist="5000" dir="5400000" sy="-100000" algn="bl" rotWithShape="0"/>
                     </a:effectLst>
-                    <a:scene3d>
-                      <a:camera prst="orthographicFront"/>
-                      <a:lightRig rig="twoPt" dir="t">
-                        <a:rot lat="0" lon="0" rev="7200000"/>
-                      </a:lightRig>
-                    </a:scene3d>
-                    <a:sp3d>
-                      <a:bevelT w="25400" h="19050"/>
-                      <a:contourClr>
-                        <a:srgbClr val="FFFFFF"/>
-                      </a:contourClr>
-                    </a:sp3d>
+                  </pic:spPr>
+                </pic:pic>
+              </a:graphicData>
+            </a:graphic>
+            <wp14:sizeRelH relativeFrom="margin">
+              <wp14:pctWidth>0</wp14:pctWidth>
+            </wp14:sizeRelH>
+            <wp14:sizeRelV relativeFrom="margin">
+              <wp14:pctHeight>0</wp14:pctHeight>
+            </wp14:sizeRelV>
+          </wp:anchor>
+        </w:drawing>
+      </w:r>
+    </w:p>
+    <w:p>
+      <w:pPr>
+        <w:ind w:left="0" w:firstLine="0"/>
+        <w:rPr>
+          <w:noProof/>
+          <w:sz w:val="24"/>
+        </w:rPr>
+      </w:pPr>
+    </w:p>
+    <w:p>
+      <w:pPr>
+        <w:ind w:left="0" w:firstLine="0"/>
+        <w:rPr>
+          <w:sz w:val="24"/>
+        </w:rPr>
+      </w:pPr>
+    </w:p>
+    <w:p>
+      <w:pPr>
+        <w:ind w:left="0" w:firstLine="0"/>
+        <w:rPr>
+          <w:sz w:val="24"/>
+        </w:rPr>
+      </w:pPr>
+    </w:p>
+    <w:p>
+      <w:pPr>
+        <w:ind w:left="0" w:firstLine="0"/>
+        <w:rPr>
+          <w:sz w:val="24"/>
+        </w:rPr>
+      </w:pPr>
+    </w:p>
+    <w:p>
+      <w:pPr>
+        <w:ind w:left="0" w:firstLine="0"/>
+        <w:rPr>
+          <w:sz w:val="24"/>
+        </w:rPr>
+      </w:pPr>
+    </w:p>
+    <w:p>
+      <w:pPr>
+        <w:ind w:left="0" w:firstLine="0"/>
+        <w:rPr>
+          <w:sz w:val="24"/>
+        </w:rPr>
+      </w:pPr>
+    </w:p>
+    <w:p>
+      <w:pPr>
+        <w:ind w:left="0" w:firstLine="0"/>
+        <w:rPr>
+          <w:sz w:val="24"/>
+        </w:rPr>
+      </w:pPr>
+    </w:p>
+    <w:p>
+      <w:pPr>
+        <w:ind w:left="0" w:firstLine="0"/>
+        <w:rPr>
+          <w:sz w:val="24"/>
+        </w:rPr>
+      </w:pPr>
+    </w:p>
+    <w:p>
+      <w:pPr>
+        <w:ind w:left="0" w:firstLine="0"/>
+        <w:rPr>
+          <w:sz w:val="24"/>
+        </w:rPr>
+      </w:pPr>
+    </w:p>
+    <w:p>
+      <w:pPr>
+        <w:ind w:left="0" w:firstLine="0"/>
+        <w:rPr>
+          <w:sz w:val="24"/>
+        </w:rPr>
+      </w:pPr>
+    </w:p>
+    <w:p>
+      <w:pPr>
+        <w:ind w:left="0" w:firstLine="0"/>
+        <w:rPr>
+          <w:sz w:val="24"/>
+        </w:rPr>
+      </w:pPr>
+    </w:p>
+    <w:p>
+      <w:pPr>
+        <w:ind w:left="0" w:firstLine="0"/>
+        <w:rPr>
+          <w:sz w:val="24"/>
+        </w:rPr>
+      </w:pPr>
+    </w:p>
+    <w:p>
+      <w:pPr>
+        <w:ind w:left="0" w:firstLine="0"/>
+        <w:jc w:val="center"/>
+        <w:rPr>
+          <w:sz w:val="24"/>
+        </w:rPr>
+      </w:pPr>
+      <w:r>
+        <w:rPr>
+          <w:noProof/>
+        </w:rPr>
+        <w:drawing>
+          <wp:inline distT="0" distB="0" distL="0" distR="0" wp14:anchorId="092502A8" wp14:editId="637744BD">
+            <wp:extent cx="5207000" cy="2400300"/>
+            <wp:effectExtent l="19050" t="0" r="12700" b="704850"/>
+            <wp:docPr id="384" name="Picture 384"/>
+            <wp:cNvGraphicFramePr/>
+            <a:graphic xmlns:a="http://schemas.openxmlformats.org/drawingml/2006/main">
+              <a:graphicData uri="http://schemas.openxmlformats.org/drawingml/2006/picture">
+                <pic:pic xmlns:pic="http://schemas.openxmlformats.org/drawingml/2006/picture">
+                  <pic:nvPicPr>
+                    <pic:cNvPr id="384" name="Picture 384"/>
+                    <pic:cNvPicPr/>
+                  </pic:nvPicPr>
+                  <pic:blipFill rotWithShape="1">
+                    <a:blip r:embed="rId15" cstate="print">
+                      <a:extLst>
+                        <a:ext uri="{28A0092B-C50C-407E-A947-70E740481C1C}">
+                          <a14:useLocalDpi xmlns:a14="http://schemas.microsoft.com/office/drawing/2010/main" val="0"/>
+                        </a:ext>
+                      </a:extLst>
+                    </a:blip>
+                    <a:srcRect t="21372" r="7594" b="21372"/>
+                    <a:stretch>
+                      <a:fillRect/>
+                    </a:stretch>
+                  </pic:blipFill>
+                  <pic:spPr bwMode="auto">
+                    <a:xfrm>
+                      <a:off x="0" y="0"/>
+                      <a:ext cx="5220858" cy="2406688"/>
+                    </a:xfrm>
+                    <a:prstGeom prst="roundRect">
+                      <a:avLst>
+                        <a:gd name="adj" fmla="val 8594"/>
+                      </a:avLst>
+                    </a:prstGeom>
+                    <a:solidFill>
+                      <a:srgbClr val="FFFFFF">
+                        <a:shade val="85000"/>
+                      </a:srgbClr>
+                    </a:solidFill>
+                    <a:ln>
+                      <a:noFill/>
+                    </a:ln>
+                    <a:effectLst>
+                      <a:reflection blurRad="12700" stA="38000" endPos="28000" dist="5000" dir="5400000" sy="-100000" algn="bl" rotWithShape="0"/>
+                    </a:effectLst>
+                    <a:extLst>
+                      <a:ext uri="{53640926-AAD7-44D8-BBD7-CCE9431645EC}">
+                        <a14:shadowObscured xmlns:a14="http://schemas.microsoft.com/office/drawing/2010/main"/>
+                      </a:ext>
+                    </a:extLst>
                   </pic:spPr>
                 </pic:pic>
               </a:graphicData>
@@ -857,113 +934,103 @@
           <w:sz w:val="24"/>
         </w:rPr>
       </w:pPr>
-      <w:r>
-        <w:rPr>
-          <w:noProof/>
+    </w:p>
+    <w:p>
+      <w:pPr>
+        <w:spacing w:after="160" w:line="278" w:lineRule="auto"/>
+        <w:ind w:left="0" w:firstLine="0"/>
+        <w:rPr>
+          <w:sz w:val="24"/>
+        </w:rPr>
+      </w:pPr>
+      <w:r>
+        <w:rPr>
+          <w:sz w:val="24"/>
+        </w:rPr>
+        <w:br w:type="page"/>
+      </w:r>
+    </w:p>
+    <w:p>
+      <w:pPr>
+        <w:ind w:left="0" w:firstLine="0"/>
+        <w:rPr>
+          <w:sz w:val="24"/>
+        </w:rPr>
+      </w:pPr>
+      <w:r>
+        <w:rPr>
           <w:sz w:val="24"/>
         </w:rPr>
         <w:lastRenderedPageBreak/>
-        <w:drawing>
-          <wp:inline distT="0" distB="0" distL="0" distR="0" wp14:anchorId="5DF696AE" wp14:editId="55BC065B">
-            <wp:extent cx="5636260" cy="3170555"/>
-            <wp:effectExtent l="114300" t="114300" r="154940" b="144145"/>
-            <wp:docPr id="1855516575" name="Picture 60"/>
-            <wp:cNvGraphicFramePr>
-              <a:graphicFrameLocks xmlns:a="http://schemas.openxmlformats.org/drawingml/2006/main" noChangeAspect="1"/>
-            </wp:cNvGraphicFramePr>
-            <a:graphic xmlns:a="http://schemas.openxmlformats.org/drawingml/2006/main">
-              <a:graphicData uri="http://schemas.openxmlformats.org/drawingml/2006/picture">
-                <pic:pic xmlns:pic="http://schemas.openxmlformats.org/drawingml/2006/picture">
-                  <pic:nvPicPr>
-                    <pic:cNvPr id="1855516575" name="Picture 1855516575"/>
-                    <pic:cNvPicPr/>
-                  </pic:nvPicPr>
-                  <pic:blipFill>
-                    <a:blip r:embed="rId14" cstate="print">
-                      <a:extLst>
-                        <a:ext uri="{28A0092B-C50C-407E-A947-70E740481C1C}">
-                          <a14:useLocalDpi xmlns:a14="http://schemas.microsoft.com/office/drawing/2010/main" val="0"/>
-                        </a:ext>
-                      </a:extLst>
-                    </a:blip>
-                    <a:stretch>
-                      <a:fillRect/>
-                    </a:stretch>
-                  </pic:blipFill>
-                  <pic:spPr>
-                    <a:xfrm>
-                      <a:off x="0" y="0"/>
-                      <a:ext cx="5636260" cy="3170555"/>
-                    </a:xfrm>
-                    <a:prstGeom prst="rect">
-                      <a:avLst/>
-                    </a:prstGeom>
-                    <a:solidFill>
-                      <a:srgbClr val="FFFFFF">
-                        <a:shade val="85000"/>
-                      </a:srgbClr>
-                    </a:solidFill>
-                    <a:ln w="88900" cap="sq">
-                      <a:solidFill>
-                        <a:srgbClr val="FFFFFF"/>
-                      </a:solidFill>
-                      <a:miter lim="800000"/>
-                    </a:ln>
-                    <a:effectLst>
-                      <a:outerShdw blurRad="55000" dist="18000" dir="5400000" algn="tl" rotWithShape="0">
-                        <a:srgbClr val="000000">
-                          <a:alpha val="40000"/>
-                        </a:srgbClr>
-                      </a:outerShdw>
-                    </a:effectLst>
-                    <a:scene3d>
-                      <a:camera prst="orthographicFront"/>
-                      <a:lightRig rig="twoPt" dir="t">
-                        <a:rot lat="0" lon="0" rev="7200000"/>
-                      </a:lightRig>
-                    </a:scene3d>
-                    <a:sp3d>
-                      <a:bevelT w="25400" h="19050"/>
-                      <a:contourClr>
-                        <a:srgbClr val="FFFFFF"/>
-                      </a:contourClr>
-                    </a:sp3d>
-                  </pic:spPr>
-                </pic:pic>
-              </a:graphicData>
-            </a:graphic>
-          </wp:inline>
-        </w:drawing>
-      </w:r>
-    </w:p>
-    <w:p>
-      <w:pPr>
-        <w:ind w:left="0" w:firstLine="0"/>
-        <w:rPr>
-          <w:sz w:val="24"/>
-        </w:rPr>
-      </w:pPr>
-    </w:p>
-    <w:p>
-      <w:pPr>
-        <w:ind w:left="0" w:firstLine="0"/>
-        <w:rPr>
-          <w:sz w:val="24"/>
-        </w:rPr>
-      </w:pPr>
-    </w:p>
-    <w:p>
-      <w:pPr>
-        <w:ind w:left="0" w:firstLine="0"/>
-        <w:rPr>
-          <w:sz w:val="24"/>
-        </w:rPr>
-      </w:pPr>
-      <w:r>
-        <w:rPr>
-          <w:sz w:val="24"/>
-        </w:rPr>
-        <w:t>5. Write a program to extract a zip file.</w:t>
+        <w:t xml:space="preserve">5. </w:t>
+      </w:r>
+      <w:r>
+        <w:rPr>
+          <w:sz w:val="24"/>
+        </w:rPr>
+        <w:t>Develop  employee site (refer Q4 ) login with JWT, for employees with mongoose, express and</w:t>
+      </w:r>
+      <w:r>
+        <w:rPr>
+          <w:sz w:val="24"/>
+        </w:rPr>
+        <w:t xml:space="preserve"> </w:t>
+      </w:r>
+      <w:r>
+        <w:rPr>
+          <w:sz w:val="24"/>
+        </w:rPr>
+        <w:t>frontend(html,</w:t>
+      </w:r>
+      <w:r>
+        <w:rPr>
+          <w:sz w:val="24"/>
+        </w:rPr>
+        <w:t xml:space="preserve"> </w:t>
+      </w:r>
+      <w:r>
+        <w:rPr>
+          <w:sz w:val="24"/>
+        </w:rPr>
+        <w:t>css,</w:t>
+      </w:r>
+      <w:r>
+        <w:rPr>
+          <w:sz w:val="24"/>
+        </w:rPr>
+        <w:t xml:space="preserve"> </w:t>
+      </w:r>
+      <w:r>
+        <w:rPr>
+          <w:sz w:val="24"/>
+        </w:rPr>
+        <w:t>javascript</w:t>
+      </w:r>
+      <w:r>
+        <w:rPr>
+          <w:sz w:val="24"/>
+        </w:rPr>
+        <w:t xml:space="preserve"> </w:t>
+      </w:r>
+      <w:r>
+        <w:rPr>
+          <w:sz w:val="24"/>
+        </w:rPr>
+        <w:t>/jquery JAM Stack), -Page1) </w:t>
+      </w:r>
+    </w:p>
+    <w:p>
+      <w:pPr>
+        <w:ind w:left="0" w:firstLine="0"/>
+        <w:rPr>
+          <w:sz w:val="24"/>
+        </w:rPr>
+      </w:pPr>
+      <w:r>
+        <w:rPr>
+          <w:sz w:val="24"/>
+        </w:rPr>
+        <w:t>display employee profile . Page2) - Application for leave (fields date, reason, grant yes/no) Add, List - Logout.</w:t>
       </w:r>
       <w:r>
         <w:rPr>
@@ -971,19 +1038,11 @@
         </w:rPr>
         <w:br/>
       </w:r>
-      <w:proofErr w:type="gramStart"/>
-      <w:r>
-        <w:rPr>
-          <w:sz w:val="24"/>
-        </w:rPr>
-        <w:t>Output :</w:t>
-      </w:r>
-      <w:proofErr w:type="gramEnd"/>
-      <w:r>
-        <w:rPr>
-          <w:sz w:val="24"/>
-        </w:rPr>
-        <w:t>-</w:t>
+      <w:r>
+        <w:rPr>
+          <w:sz w:val="24"/>
+        </w:rPr>
+        <w:t>Output :-</w:t>
       </w:r>
     </w:p>
     <w:p>
@@ -1011,100 +1070,6 @@
                 <pic:pic xmlns:pic="http://schemas.openxmlformats.org/drawingml/2006/picture">
                   <pic:nvPicPr>
                     <pic:cNvPr id="393804971" name="Picture 393804971"/>
-                    <pic:cNvPicPr/>
-                  </pic:nvPicPr>
-                  <pic:blipFill>
-                    <a:blip r:embed="rId15" cstate="print">
-                      <a:extLst>
-                        <a:ext uri="{28A0092B-C50C-407E-A947-70E740481C1C}">
-                          <a14:useLocalDpi xmlns:a14="http://schemas.microsoft.com/office/drawing/2010/main" val="0"/>
-                        </a:ext>
-                      </a:extLst>
-                    </a:blip>
-                    <a:stretch>
-                      <a:fillRect/>
-                    </a:stretch>
-                  </pic:blipFill>
-                  <pic:spPr>
-                    <a:xfrm>
-                      <a:off x="0" y="0"/>
-                      <a:ext cx="5636260" cy="3170555"/>
-                    </a:xfrm>
-                    <a:prstGeom prst="rect">
-                      <a:avLst/>
-                    </a:prstGeom>
-                    <a:solidFill>
-                      <a:srgbClr val="FFFFFF">
-                        <a:shade val="85000"/>
-                      </a:srgbClr>
-                    </a:solidFill>
-                    <a:ln w="88900" cap="sq">
-                      <a:solidFill>
-                        <a:srgbClr val="FFFFFF"/>
-                      </a:solidFill>
-                      <a:miter lim="800000"/>
-                    </a:ln>
-                    <a:effectLst>
-                      <a:outerShdw blurRad="55000" dist="18000" dir="5400000" algn="tl" rotWithShape="0">
-                        <a:srgbClr val="000000">
-                          <a:alpha val="40000"/>
-                        </a:srgbClr>
-                      </a:outerShdw>
-                    </a:effectLst>
-                    <a:scene3d>
-                      <a:camera prst="orthographicFront"/>
-                      <a:lightRig rig="twoPt" dir="t">
-                        <a:rot lat="0" lon="0" rev="7200000"/>
-                      </a:lightRig>
-                    </a:scene3d>
-                    <a:sp3d>
-                      <a:bevelT w="25400" h="19050"/>
-                      <a:contourClr>
-                        <a:srgbClr val="FFFFFF"/>
-                      </a:contourClr>
-                    </a:sp3d>
-                  </pic:spPr>
-                </pic:pic>
-              </a:graphicData>
-            </a:graphic>
-          </wp:inline>
-        </w:drawing>
-      </w:r>
-    </w:p>
-    <w:p>
-      <w:pPr>
-        <w:ind w:left="0" w:firstLine="0"/>
-        <w:rPr>
-          <w:sz w:val="24"/>
-        </w:rPr>
-      </w:pPr>
-    </w:p>
-    <w:p>
-      <w:pPr>
-        <w:ind w:left="0" w:firstLine="0"/>
-        <w:rPr>
-          <w:sz w:val="24"/>
-        </w:rPr>
-      </w:pPr>
-      <w:r>
-        <w:rPr>
-          <w:noProof/>
-          <w:sz w:val="24"/>
-        </w:rPr>
-        <w:lastRenderedPageBreak/>
-        <w:drawing>
-          <wp:inline distT="0" distB="0" distL="0" distR="0" wp14:anchorId="0337A3C6" wp14:editId="49A97886">
-            <wp:extent cx="5636260" cy="3170555"/>
-            <wp:effectExtent l="114300" t="114300" r="154940" b="144145"/>
-            <wp:docPr id="1865498960" name="Picture 64"/>
-            <wp:cNvGraphicFramePr>
-              <a:graphicFrameLocks xmlns:a="http://schemas.openxmlformats.org/drawingml/2006/main" noChangeAspect="1"/>
-            </wp:cNvGraphicFramePr>
-            <a:graphic xmlns:a="http://schemas.openxmlformats.org/drawingml/2006/main">
-              <a:graphicData uri="http://schemas.openxmlformats.org/drawingml/2006/picture">
-                <pic:pic xmlns:pic="http://schemas.openxmlformats.org/drawingml/2006/picture">
-                  <pic:nvPicPr>
-                    <pic:cNvPr id="1865498960" name="Picture 1865498960"/>
                     <pic:cNvPicPr/>
                   </pic:nvPicPr>
                   <pic:blipFill>
@@ -1180,88 +1145,16 @@
           <w:sz w:val="24"/>
         </w:rPr>
       </w:pPr>
-    </w:p>
-    <w:p>
-      <w:pPr>
-        <w:ind w:left="0" w:firstLine="0"/>
-        <w:rPr>
-          <w:sz w:val="24"/>
-        </w:rPr>
-      </w:pPr>
-    </w:p>
-    <w:p>
-      <w:pPr>
-        <w:ind w:left="0" w:firstLine="0"/>
-        <w:rPr>
-          <w:sz w:val="24"/>
-        </w:rPr>
-      </w:pPr>
-    </w:p>
-    <w:p>
-      <w:pPr>
-        <w:ind w:left="0" w:firstLine="0"/>
-        <w:rPr>
-          <w:sz w:val="24"/>
-        </w:rPr>
-      </w:pPr>
-      <w:r>
-        <w:rPr>
-          <w:sz w:val="24"/>
-        </w:rPr>
-        <w:t xml:space="preserve">6. Write a program to promisify </w:t>
-      </w:r>
-      <w:proofErr w:type="gramStart"/>
-      <w:r>
-        <w:rPr>
-          <w:sz w:val="24"/>
-        </w:rPr>
-        <w:t>fs.unlink</w:t>
-      </w:r>
-      <w:proofErr w:type="gramEnd"/>
-      <w:r>
-        <w:rPr>
-          <w:sz w:val="24"/>
-        </w:rPr>
-        <w:t xml:space="preserve"> function and call it.</w:t>
-      </w:r>
-      <w:r>
-        <w:rPr>
-          <w:sz w:val="24"/>
-        </w:rPr>
-        <w:br/>
-      </w:r>
-      <w:proofErr w:type="gramStart"/>
-      <w:r>
-        <w:rPr>
-          <w:sz w:val="24"/>
-        </w:rPr>
-        <w:t>Output :</w:t>
-      </w:r>
-      <w:proofErr w:type="gramEnd"/>
-      <w:r>
-        <w:rPr>
-          <w:sz w:val="24"/>
-        </w:rPr>
-        <w:t>-</w:t>
-      </w:r>
-    </w:p>
-    <w:p>
-      <w:pPr>
-        <w:ind w:left="0" w:firstLine="0"/>
-        <w:rPr>
-          <w:sz w:val="24"/>
-        </w:rPr>
-      </w:pPr>
       <w:r>
         <w:rPr>
           <w:noProof/>
           <w:sz w:val="24"/>
         </w:rPr>
         <w:drawing>
-          <wp:inline distT="0" distB="0" distL="0" distR="0" wp14:anchorId="4CBC9204" wp14:editId="19360D50">
-            <wp:extent cx="5636260" cy="2273300"/>
-            <wp:effectExtent l="114300" t="114300" r="154940" b="146050"/>
-            <wp:docPr id="1748206269" name="Picture 65"/>
+          <wp:inline distT="0" distB="0" distL="0" distR="0" wp14:anchorId="0337A3C6" wp14:editId="49A97886">
+            <wp:extent cx="5636260" cy="3170555"/>
+            <wp:effectExtent l="114300" t="114300" r="154940" b="144145"/>
+            <wp:docPr id="1865498960" name="Picture 64"/>
             <wp:cNvGraphicFramePr>
               <a:graphicFrameLocks xmlns:a="http://schemas.openxmlformats.org/drawingml/2006/main" noChangeAspect="1"/>
             </wp:cNvGraphicFramePr>
@@ -1269,163 +1162,11 @@
               <a:graphicData uri="http://schemas.openxmlformats.org/drawingml/2006/picture">
                 <pic:pic xmlns:pic="http://schemas.openxmlformats.org/drawingml/2006/picture">
                   <pic:nvPicPr>
-                    <pic:cNvPr id="1748206269" name="Picture 1748206269"/>
-                    <pic:cNvPicPr/>
-                  </pic:nvPicPr>
-                  <pic:blipFill rotWithShape="1">
-                    <a:blip r:embed="rId17" cstate="print">
-                      <a:extLst>
-                        <a:ext uri="{28A0092B-C50C-407E-A947-70E740481C1C}">
-                          <a14:useLocalDpi xmlns:a14="http://schemas.microsoft.com/office/drawing/2010/main" val="0"/>
-                        </a:ext>
-                      </a:extLst>
-                    </a:blip>
-                    <a:srcRect b="28300"/>
-                    <a:stretch>
-                      <a:fillRect/>
-                    </a:stretch>
-                  </pic:blipFill>
-                  <pic:spPr bwMode="auto">
-                    <a:xfrm>
-                      <a:off x="0" y="0"/>
-                      <a:ext cx="5636260" cy="2273300"/>
-                    </a:xfrm>
-                    <a:prstGeom prst="rect">
-                      <a:avLst/>
-                    </a:prstGeom>
-                    <a:solidFill>
-                      <a:srgbClr val="FFFFFF">
-                        <a:shade val="85000"/>
-                      </a:srgbClr>
-                    </a:solidFill>
-                    <a:ln w="88900" cap="sq" cmpd="sng" algn="ctr">
-                      <a:solidFill>
-                        <a:srgbClr val="FFFFFF"/>
-                      </a:solidFill>
-                      <a:prstDash val="solid"/>
-                      <a:miter lim="800000"/>
-                      <a:headEnd type="none" w="med" len="med"/>
-                      <a:tailEnd type="none" w="med" len="med"/>
-                      <a:extLst>
-                        <a:ext uri="{C807C97D-BFC1-408E-A445-0C87EB9F89A2}">
-                          <ask:lineSketchStyleProps xmlns:ask="http://schemas.microsoft.com/office/drawing/2018/sketchyshapes" sd="0">
-                            <a:custGeom>
-                              <a:avLst/>
-                              <a:gdLst/>
-                              <a:ahLst/>
-                              <a:cxnLst/>
-                              <a:rect l="0" t="0" r="0" b="0"/>
-                              <a:pathLst/>
-                            </a:custGeom>
-                            <ask:type/>
-                          </ask:lineSketchStyleProps>
-                        </a:ext>
-                      </a:extLst>
-                    </a:ln>
-                    <a:effectLst>
-                      <a:outerShdw blurRad="55000" dist="18000" dir="5400000" algn="tl" rotWithShape="0">
-                        <a:srgbClr val="000000">
-                          <a:alpha val="40000"/>
-                        </a:srgbClr>
-                      </a:outerShdw>
-                    </a:effectLst>
-                    <a:scene3d>
-                      <a:camera prst="orthographicFront"/>
-                      <a:lightRig rig="twoPt" dir="t">
-                        <a:rot lat="0" lon="0" rev="7200000"/>
-                      </a:lightRig>
-                    </a:scene3d>
-                    <a:sp3d>
-                      <a:bevelT w="25400" h="19050"/>
-                      <a:contourClr>
-                        <a:srgbClr val="FFFFFF"/>
-                      </a:contourClr>
-                    </a:sp3d>
-                    <a:extLst>
-                      <a:ext uri="{53640926-AAD7-44D8-BBD7-CCE9431645EC}">
-                        <a14:shadowObscured xmlns:a14="http://schemas.microsoft.com/office/drawing/2010/main"/>
-                      </a:ext>
-                    </a:extLst>
-                  </pic:spPr>
-                </pic:pic>
-              </a:graphicData>
-            </a:graphic>
-          </wp:inline>
-        </w:drawing>
-      </w:r>
-    </w:p>
-    <w:p>
-      <w:pPr>
-        <w:ind w:left="0" w:firstLine="0"/>
-        <w:rPr>
-          <w:sz w:val="24"/>
-        </w:rPr>
-      </w:pPr>
-    </w:p>
-    <w:p>
-      <w:pPr>
-        <w:ind w:left="0" w:firstLine="0"/>
-        <w:rPr>
-          <w:sz w:val="24"/>
-        </w:rPr>
-      </w:pPr>
-      <w:r>
-        <w:rPr>
-          <w:sz w:val="24"/>
-        </w:rPr>
-        <w:t>7. Fetch data of google page using note-fetch using async-await model.</w:t>
-      </w:r>
-      <w:r>
-        <w:rPr>
-          <w:sz w:val="24"/>
-        </w:rPr>
-        <w:br/>
-      </w:r>
-      <w:proofErr w:type="gramStart"/>
-      <w:r>
-        <w:rPr>
-          <w:sz w:val="24"/>
-        </w:rPr>
-        <w:t>Output :</w:t>
-      </w:r>
-      <w:proofErr w:type="gramEnd"/>
-      <w:r>
-        <w:rPr>
-          <w:sz w:val="24"/>
-        </w:rPr>
-        <w:t>-</w:t>
-      </w:r>
-    </w:p>
-    <w:p>
-      <w:pPr>
-        <w:ind w:left="0" w:firstLine="0"/>
-        <w:rPr>
-          <w:sz w:val="24"/>
-        </w:rPr>
-      </w:pPr>
-      <w:r>
-        <w:rPr>
-          <w:noProof/>
-          <w:sz w:val="24"/>
-        </w:rPr>
-        <w:lastRenderedPageBreak/>
-        <w:drawing>
-          <wp:inline distT="0" distB="0" distL="0" distR="0" wp14:anchorId="066847F8" wp14:editId="50C78AFD">
-            <wp:extent cx="5636260" cy="3170555"/>
-            <wp:effectExtent l="114300" t="114300" r="154940" b="144145"/>
-            <wp:docPr id="666769169" name="Picture 66"/>
-            <wp:cNvGraphicFramePr>
-              <a:graphicFrameLocks xmlns:a="http://schemas.openxmlformats.org/drawingml/2006/main" noChangeAspect="1"/>
-            </wp:cNvGraphicFramePr>
-            <a:graphic xmlns:a="http://schemas.openxmlformats.org/drawingml/2006/main">
-              <a:graphicData uri="http://schemas.openxmlformats.org/drawingml/2006/picture">
-                <pic:pic xmlns:pic="http://schemas.openxmlformats.org/drawingml/2006/picture">
-                  <pic:nvPicPr>
-                    <pic:cNvPr id="666769169" name="Picture 666769169"/>
+                    <pic:cNvPr id="1865498960" name="Picture 1865498960"/>
                     <pic:cNvPicPr/>
                   </pic:nvPicPr>
                   <pic:blipFill>
-                    <a:blip r:embed="rId18" cstate="print">
+                    <a:blip r:embed="rId17" cstate="print">
                       <a:extLst>
                         <a:ext uri="{28A0092B-C50C-407E-A947-70E740481C1C}">
                           <a14:useLocalDpi xmlns:a14="http://schemas.microsoft.com/office/drawing/2010/main" val="0"/>
@@ -1497,75 +1238,44 @@
           <w:sz w:val="24"/>
         </w:rPr>
       </w:pPr>
-    </w:p>
-    <w:p>
-      <w:pPr>
-        <w:ind w:left="0" w:firstLine="0"/>
-        <w:rPr>
-          <w:sz w:val="24"/>
-        </w:rPr>
-      </w:pPr>
-    </w:p>
-    <w:p>
-      <w:pPr>
-        <w:ind w:left="0" w:firstLine="0"/>
-        <w:rPr>
-          <w:sz w:val="24"/>
-        </w:rPr>
-      </w:pPr>
-    </w:p>
-    <w:p>
-      <w:pPr>
-        <w:ind w:left="0" w:firstLine="0"/>
-        <w:rPr>
-          <w:sz w:val="24"/>
-        </w:rPr>
-      </w:pPr>
-    </w:p>
-    <w:p>
-      <w:pPr>
-        <w:ind w:left="0" w:firstLine="0"/>
-        <w:rPr>
-          <w:sz w:val="24"/>
-        </w:rPr>
-      </w:pPr>
-      <w:r>
-        <w:rPr>
-          <w:sz w:val="24"/>
-        </w:rPr>
-        <w:t>8. Set a server script, a test script and 3 user defined scripts in package.json file in your nodejs</w:t>
+      <w:r>
+        <w:rPr>
+          <w:sz w:val="24"/>
+        </w:rPr>
+        <w:lastRenderedPageBreak/>
+        <w:t xml:space="preserve">6. </w:t>
+      </w:r>
+      <w:r>
+        <w:rPr>
+          <w:sz w:val="24"/>
+        </w:rPr>
+        <w:t>Call any free api for a useful utility from frontend and backend.</w:t>
       </w:r>
       <w:r>
         <w:rPr>
           <w:sz w:val="24"/>
         </w:rPr>
         <w:br/>
-        <w:t>application.</w:t>
-      </w:r>
-      <w:r>
-        <w:rPr>
-          <w:sz w:val="24"/>
-        </w:rPr>
-        <w:br/>
-      </w:r>
-      <w:proofErr w:type="gramStart"/>
-      <w:r>
-        <w:rPr>
-          <w:sz w:val="24"/>
-        </w:rPr>
-        <w:t>Output :</w:t>
-      </w:r>
-      <w:proofErr w:type="gramEnd"/>
-      <w:r>
-        <w:rPr>
-          <w:sz w:val="24"/>
-        </w:rPr>
-        <w:t>-</w:t>
-      </w:r>
-    </w:p>
-    <w:p>
-      <w:pPr>
-        <w:ind w:left="0" w:firstLine="0"/>
+      </w:r>
+      <w:r>
+        <w:rPr>
+          <w:sz w:val="24"/>
+        </w:rPr>
+        <w:t>Output :-</w:t>
+      </w:r>
+    </w:p>
+    <w:p>
+      <w:pPr>
+        <w:ind w:left="0" w:firstLine="0"/>
+        <w:rPr>
+          <w:sz w:val="24"/>
+        </w:rPr>
+      </w:pPr>
+    </w:p>
+    <w:p>
+      <w:pPr>
+        <w:ind w:left="0" w:firstLine="0"/>
+        <w:jc w:val="center"/>
         <w:rPr>
           <w:sz w:val="24"/>
         </w:rPr>
@@ -1573,40 +1283,122 @@
       <w:r>
         <w:rPr>
           <w:noProof/>
-          <w:sz w:val="24"/>
-        </w:rPr>
-        <w:lastRenderedPageBreak/>
+        </w:rPr>
         <w:drawing>
-          <wp:inline distT="0" distB="0" distL="0" distR="0" wp14:anchorId="1403C040" wp14:editId="61CF336C">
-            <wp:extent cx="5636260" cy="3170555"/>
-            <wp:effectExtent l="114300" t="114300" r="154940" b="144145"/>
-            <wp:docPr id="1470234047" name="Picture 67"/>
-            <wp:cNvGraphicFramePr>
-              <a:graphicFrameLocks xmlns:a="http://schemas.openxmlformats.org/drawingml/2006/main" noChangeAspect="1"/>
-            </wp:cNvGraphicFramePr>
+          <wp:inline distT="0" distB="0" distL="0" distR="0" wp14:anchorId="78ABCCD8" wp14:editId="4BA1D6A9">
+            <wp:extent cx="3924300" cy="1263507"/>
+            <wp:effectExtent l="190500" t="171450" r="171450" b="184785"/>
+            <wp:docPr id="691" name="Picture 691"/>
+            <wp:cNvGraphicFramePr/>
             <a:graphic xmlns:a="http://schemas.openxmlformats.org/drawingml/2006/main">
               <a:graphicData uri="http://schemas.openxmlformats.org/drawingml/2006/picture">
                 <pic:pic xmlns:pic="http://schemas.openxmlformats.org/drawingml/2006/picture">
                   <pic:nvPicPr>
-                    <pic:cNvPr id="1470234047" name="Picture 1470234047"/>
+                    <pic:cNvPr id="691" name="Picture 691"/>
                     <pic:cNvPicPr/>
                   </pic:nvPicPr>
-                  <pic:blipFill>
-                    <a:blip r:embed="rId19" cstate="print">
-                      <a:extLst>
-                        <a:ext uri="{28A0092B-C50C-407E-A947-70E740481C1C}">
-                          <a14:useLocalDpi xmlns:a14="http://schemas.microsoft.com/office/drawing/2010/main" val="0"/>
-                        </a:ext>
-                      </a:extLst>
-                    </a:blip>
+                  <pic:blipFill rotWithShape="1">
+                    <a:blip r:embed="rId18"/>
+                    <a:srcRect t="23833" r="10694" b="16115"/>
                     <a:stretch>
                       <a:fillRect/>
                     </a:stretch>
                   </pic:blipFill>
-                  <pic:spPr>
+                  <pic:spPr bwMode="auto">
                     <a:xfrm>
                       <a:off x="0" y="0"/>
-                      <a:ext cx="5636260" cy="3170555"/>
+                      <a:ext cx="3926228" cy="1264128"/>
+                    </a:xfrm>
+                    <a:prstGeom prst="rect">
+                      <a:avLst/>
+                    </a:prstGeom>
+                    <a:solidFill>
+                      <a:srgbClr val="FFFFFF">
+                        <a:shade val="85000"/>
+                      </a:srgbClr>
+                    </a:solidFill>
+                    <a:ln w="190500" cap="rnd">
+                      <a:solidFill>
+                        <a:srgbClr val="FFFFFF"/>
+                      </a:solidFill>
+                    </a:ln>
+                    <a:effectLst>
+                      <a:outerShdw blurRad="50000" algn="tl" rotWithShape="0">
+                        <a:srgbClr val="000000">
+                          <a:alpha val="41000"/>
+                        </a:srgbClr>
+                      </a:outerShdw>
+                    </a:effectLst>
+                    <a:scene3d>
+                      <a:camera prst="orthographicFront"/>
+                      <a:lightRig rig="twoPt" dir="t">
+                        <a:rot lat="0" lon="0" rev="7800000"/>
+                      </a:lightRig>
+                    </a:scene3d>
+                    <a:sp3d contourW="6350">
+                      <a:bevelT w="50800" h="16510"/>
+                      <a:contourClr>
+                        <a:srgbClr val="C0C0C0"/>
+                      </a:contourClr>
+                    </a:sp3d>
+                    <a:extLst>
+                      <a:ext uri="{53640926-AAD7-44D8-BBD7-CCE9431645EC}">
+                        <a14:shadowObscured xmlns:a14="http://schemas.microsoft.com/office/drawing/2010/main"/>
+                      </a:ext>
+                    </a:extLst>
+                  </pic:spPr>
+                </pic:pic>
+              </a:graphicData>
+            </a:graphic>
+          </wp:inline>
+        </w:drawing>
+      </w:r>
+    </w:p>
+    <w:p>
+      <w:pPr>
+        <w:ind w:left="0" w:firstLine="0"/>
+        <w:jc w:val="center"/>
+        <w:rPr>
+          <w:sz w:val="24"/>
+        </w:rPr>
+      </w:pPr>
+    </w:p>
+    <w:p>
+      <w:pPr>
+        <w:ind w:left="0" w:firstLine="0"/>
+        <w:jc w:val="center"/>
+        <w:rPr>
+          <w:sz w:val="24"/>
+        </w:rPr>
+      </w:pPr>
+      <w:r>
+        <w:rPr>
+          <w:noProof/>
+        </w:rPr>
+        <w:drawing>
+          <wp:inline distT="0" distB="0" distL="0" distR="0" wp14:anchorId="069919E6" wp14:editId="6765FED0">
+            <wp:extent cx="4051300" cy="1276350"/>
+            <wp:effectExtent l="133350" t="114300" r="139700" b="171450"/>
+            <wp:docPr id="695" name="Picture 695"/>
+            <wp:cNvGraphicFramePr/>
+            <a:graphic xmlns:a="http://schemas.openxmlformats.org/drawingml/2006/main">
+              <a:graphicData uri="http://schemas.openxmlformats.org/drawingml/2006/picture">
+                <pic:pic xmlns:pic="http://schemas.openxmlformats.org/drawingml/2006/picture">
+                  <pic:nvPicPr>
+                    <pic:cNvPr id="695" name="Picture 695"/>
+                    <pic:cNvPicPr/>
+                  </pic:nvPicPr>
+                  <pic:blipFill rotWithShape="1">
+                    <a:blip r:embed="rId19"/>
+                    <a:srcRect t="26242" r="18954" b="14976"/>
+                    <a:stretch>
+                      <a:fillRect/>
+                    </a:stretch>
+                  </pic:blipFill>
+                  <pic:spPr bwMode="auto">
+                    <a:xfrm>
+                      <a:off x="0" y="0"/>
+                      <a:ext cx="4051300" cy="1276350"/>
                     </a:xfrm>
                     <a:prstGeom prst="rect">
                       <a:avLst/>
@@ -1641,6 +1433,11 @@
                         <a:srgbClr val="FFFFFF"/>
                       </a:contourClr>
                     </a:sp3d>
+                    <a:extLst>
+                      <a:ext uri="{53640926-AAD7-44D8-BBD7-CCE9431645EC}">
+                        <a14:shadowObscured xmlns:a14="http://schemas.microsoft.com/office/drawing/2010/main"/>
+                      </a:ext>
+                    </a:extLst>
                   </pic:spPr>
                 </pic:pic>
               </a:graphicData>
@@ -1668,7 +1465,19 @@
         <w:rPr>
           <w:sz w:val="24"/>
         </w:rPr>
-        <w:t>9. A program which calls useful functions in fs modile.</w:t>
+        <w:t xml:space="preserve">7. </w:t>
+      </w:r>
+      <w:r>
+        <w:rPr>
+          <w:sz w:val="24"/>
+        </w:rPr>
+        <w:t>Shopping cart with admin site and user site with (2 level) Category and Products</w:t>
+      </w:r>
+      <w:r>
+        <w:rPr>
+          <w:sz w:val="24"/>
+        </w:rPr>
+        <w:t>.</w:t>
       </w:r>
       <w:r>
         <w:rPr>
@@ -1676,414 +1485,26 @@
         </w:rPr>
         <w:br/>
       </w:r>
-      <w:proofErr w:type="gramStart"/>
-      <w:r>
-        <w:rPr>
-          <w:sz w:val="24"/>
-        </w:rPr>
-        <w:t>Output :</w:t>
-      </w:r>
-      <w:proofErr w:type="gramEnd"/>
-      <w:r>
-        <w:rPr>
-          <w:sz w:val="24"/>
-        </w:rPr>
-        <w:t>-</w:t>
-      </w:r>
-    </w:p>
-    <w:p>
-      <w:pPr>
-        <w:ind w:left="0" w:firstLine="0"/>
-        <w:rPr>
-          <w:sz w:val="24"/>
-        </w:rPr>
-      </w:pPr>
-      <w:r>
-        <w:rPr>
-          <w:noProof/>
-          <w:sz w:val="24"/>
-        </w:rPr>
-        <w:drawing>
-          <wp:inline distT="0" distB="0" distL="0" distR="0" wp14:anchorId="6EDE86F6" wp14:editId="167D5915">
-            <wp:extent cx="5636260" cy="3170555"/>
-            <wp:effectExtent l="114300" t="114300" r="154940" b="144145"/>
-            <wp:docPr id="1478388495" name="Picture 68"/>
-            <wp:cNvGraphicFramePr>
-              <a:graphicFrameLocks xmlns:a="http://schemas.openxmlformats.org/drawingml/2006/main" noChangeAspect="1"/>
-            </wp:cNvGraphicFramePr>
-            <a:graphic xmlns:a="http://schemas.openxmlformats.org/drawingml/2006/main">
-              <a:graphicData uri="http://schemas.openxmlformats.org/drawingml/2006/picture">
-                <pic:pic xmlns:pic="http://schemas.openxmlformats.org/drawingml/2006/picture">
-                  <pic:nvPicPr>
-                    <pic:cNvPr id="1478388495" name="Picture 1478388495"/>
-                    <pic:cNvPicPr/>
-                  </pic:nvPicPr>
-                  <pic:blipFill>
-                    <a:blip r:embed="rId20" cstate="print">
-                      <a:extLst>
-                        <a:ext uri="{28A0092B-C50C-407E-A947-70E740481C1C}">
-                          <a14:useLocalDpi xmlns:a14="http://schemas.microsoft.com/office/drawing/2010/main" val="0"/>
-                        </a:ext>
-                      </a:extLst>
-                    </a:blip>
-                    <a:stretch>
-                      <a:fillRect/>
-                    </a:stretch>
-                  </pic:blipFill>
-                  <pic:spPr>
-                    <a:xfrm>
-                      <a:off x="0" y="0"/>
-                      <a:ext cx="5636260" cy="3170555"/>
-                    </a:xfrm>
-                    <a:prstGeom prst="rect">
-                      <a:avLst/>
-                    </a:prstGeom>
-                    <a:solidFill>
-                      <a:srgbClr val="FFFFFF">
-                        <a:shade val="85000"/>
-                      </a:srgbClr>
-                    </a:solidFill>
-                    <a:ln w="88900" cap="sq">
-                      <a:solidFill>
-                        <a:srgbClr val="FFFFFF"/>
-                      </a:solidFill>
-                      <a:miter lim="800000"/>
-                    </a:ln>
-                    <a:effectLst>
-                      <a:outerShdw blurRad="55000" dist="18000" dir="5400000" algn="tl" rotWithShape="0">
-                        <a:srgbClr val="000000">
-                          <a:alpha val="40000"/>
-                        </a:srgbClr>
-                      </a:outerShdw>
-                    </a:effectLst>
-                    <a:scene3d>
-                      <a:camera prst="orthographicFront"/>
-                      <a:lightRig rig="twoPt" dir="t">
-                        <a:rot lat="0" lon="0" rev="7200000"/>
-                      </a:lightRig>
-                    </a:scene3d>
-                    <a:sp3d>
-                      <a:bevelT w="25400" h="19050"/>
-                      <a:contourClr>
-                        <a:srgbClr val="FFFFFF"/>
-                      </a:contourClr>
-                    </a:sp3d>
-                  </pic:spPr>
-                </pic:pic>
-              </a:graphicData>
-            </a:graphic>
-          </wp:inline>
-        </w:drawing>
-      </w:r>
-    </w:p>
-    <w:p>
-      <w:pPr>
-        <w:ind w:left="0" w:firstLine="0"/>
-        <w:rPr>
-          <w:sz w:val="24"/>
-        </w:rPr>
-      </w:pPr>
-    </w:p>
-    <w:p>
-      <w:pPr>
-        <w:ind w:left="0" w:firstLine="0"/>
-        <w:rPr>
-          <w:sz w:val="24"/>
-        </w:rPr>
-      </w:pPr>
-      <w:r>
-        <w:rPr>
-          <w:sz w:val="24"/>
-        </w:rPr>
-        <w:t>10. A program which uses global objects in nodejs.</w:t>
-      </w:r>
-      <w:r>
-        <w:rPr>
-          <w:sz w:val="24"/>
-        </w:rPr>
-        <w:br/>
-      </w:r>
-      <w:proofErr w:type="gramStart"/>
-      <w:r>
-        <w:rPr>
-          <w:sz w:val="24"/>
-        </w:rPr>
-        <w:t>Output :</w:t>
-      </w:r>
-      <w:proofErr w:type="gramEnd"/>
-      <w:r>
-        <w:rPr>
-          <w:sz w:val="24"/>
-        </w:rPr>
-        <w:t>-</w:t>
-      </w:r>
-    </w:p>
-    <w:p>
-      <w:pPr>
-        <w:ind w:left="0" w:firstLine="0"/>
-        <w:rPr>
-          <w:sz w:val="24"/>
-        </w:rPr>
-      </w:pPr>
-      <w:r>
-        <w:rPr>
-          <w:noProof/>
-          <w:sz w:val="24"/>
-        </w:rPr>
-        <w:lastRenderedPageBreak/>
-        <w:drawing>
-          <wp:inline distT="0" distB="0" distL="0" distR="0" wp14:anchorId="579DB4B5" wp14:editId="26C386F2">
-            <wp:extent cx="5636260" cy="2242185"/>
-            <wp:effectExtent l="114300" t="114300" r="154940" b="139065"/>
-            <wp:docPr id="1941994672" name="Picture 69"/>
-            <wp:cNvGraphicFramePr>
-              <a:graphicFrameLocks xmlns:a="http://schemas.openxmlformats.org/drawingml/2006/main" noChangeAspect="1"/>
-            </wp:cNvGraphicFramePr>
-            <a:graphic xmlns:a="http://schemas.openxmlformats.org/drawingml/2006/main">
-              <a:graphicData uri="http://schemas.openxmlformats.org/drawingml/2006/picture">
-                <pic:pic xmlns:pic="http://schemas.openxmlformats.org/drawingml/2006/picture">
-                  <pic:nvPicPr>
-                    <pic:cNvPr id="1941994672" name="Picture 1941994672"/>
-                    <pic:cNvPicPr/>
-                  </pic:nvPicPr>
-                  <pic:blipFill>
-                    <a:blip r:embed="rId21">
-                      <a:extLst>
-                        <a:ext uri="{28A0092B-C50C-407E-A947-70E740481C1C}">
-                          <a14:useLocalDpi xmlns:a14="http://schemas.microsoft.com/office/drawing/2010/main" val="0"/>
-                        </a:ext>
-                      </a:extLst>
-                    </a:blip>
-                    <a:stretch>
-                      <a:fillRect/>
-                    </a:stretch>
-                  </pic:blipFill>
-                  <pic:spPr>
-                    <a:xfrm>
-                      <a:off x="0" y="0"/>
-                      <a:ext cx="5636260" cy="2242185"/>
-                    </a:xfrm>
-                    <a:prstGeom prst="rect">
-                      <a:avLst/>
-                    </a:prstGeom>
-                    <a:solidFill>
-                      <a:srgbClr val="FFFFFF">
-                        <a:shade val="85000"/>
-                      </a:srgbClr>
-                    </a:solidFill>
-                    <a:ln w="88900" cap="sq">
-                      <a:solidFill>
-                        <a:srgbClr val="FFFFFF"/>
-                      </a:solidFill>
-                      <a:miter lim="800000"/>
-                    </a:ln>
-                    <a:effectLst>
-                      <a:outerShdw blurRad="55000" dist="18000" dir="5400000" algn="tl" rotWithShape="0">
-                        <a:srgbClr val="000000">
-                          <a:alpha val="40000"/>
-                        </a:srgbClr>
-                      </a:outerShdw>
-                    </a:effectLst>
-                    <a:scene3d>
-                      <a:camera prst="orthographicFront"/>
-                      <a:lightRig rig="twoPt" dir="t">
-                        <a:rot lat="0" lon="0" rev="7200000"/>
-                      </a:lightRig>
-                    </a:scene3d>
-                    <a:sp3d>
-                      <a:bevelT w="25400" h="19050"/>
-                      <a:contourClr>
-                        <a:srgbClr val="FFFFFF"/>
-                      </a:contourClr>
-                    </a:sp3d>
-                  </pic:spPr>
-                </pic:pic>
-              </a:graphicData>
-            </a:graphic>
-          </wp:inline>
-        </w:drawing>
-      </w:r>
-    </w:p>
-    <w:p>
-      <w:pPr>
-        <w:ind w:left="0" w:firstLine="0"/>
-        <w:rPr>
-          <w:sz w:val="24"/>
-        </w:rPr>
-      </w:pPr>
-    </w:p>
-    <w:p>
-      <w:pPr>
-        <w:ind w:left="0" w:firstLine="0"/>
-        <w:rPr>
-          <w:sz w:val="24"/>
-        </w:rPr>
-      </w:pPr>
-      <w:r>
-        <w:rPr>
-          <w:sz w:val="24"/>
-        </w:rPr>
-        <w:t>11. Develop a useful package and publish it on npmjs.com</w:t>
-      </w:r>
-    </w:p>
-    <w:p>
-      <w:pPr>
-        <w:ind w:left="0" w:firstLine="0"/>
-        <w:rPr>
-          <w:sz w:val="24"/>
-        </w:rPr>
-      </w:pPr>
-      <w:proofErr w:type="gramStart"/>
-      <w:r>
-        <w:rPr>
-          <w:sz w:val="24"/>
-        </w:rPr>
-        <w:t>Output :</w:t>
-      </w:r>
-      <w:proofErr w:type="gramEnd"/>
-      <w:r>
-        <w:rPr>
-          <w:sz w:val="24"/>
-        </w:rPr>
-        <w:t>-</w:t>
-      </w:r>
-    </w:p>
-    <w:p>
-      <w:pPr>
-        <w:ind w:left="370"/>
-        <w:rPr>
-          <w:sz w:val="24"/>
-        </w:rPr>
-      </w:pPr>
-      <w:r>
-        <w:rPr>
-          <w:noProof/>
-          <w:sz w:val="24"/>
-        </w:rPr>
-        <w:drawing>
-          <wp:inline distT="0" distB="0" distL="0" distR="0" wp14:anchorId="7314B3B7" wp14:editId="159BD66A">
-            <wp:extent cx="5636260" cy="3170555"/>
-            <wp:effectExtent l="114300" t="114300" r="154940" b="144145"/>
-            <wp:docPr id="1017892766" name="Picture 70"/>
-            <wp:cNvGraphicFramePr>
-              <a:graphicFrameLocks xmlns:a="http://schemas.openxmlformats.org/drawingml/2006/main" noChangeAspect="1"/>
-            </wp:cNvGraphicFramePr>
-            <a:graphic xmlns:a="http://schemas.openxmlformats.org/drawingml/2006/main">
-              <a:graphicData uri="http://schemas.openxmlformats.org/drawingml/2006/picture">
-                <pic:pic xmlns:pic="http://schemas.openxmlformats.org/drawingml/2006/picture">
-                  <pic:nvPicPr>
-                    <pic:cNvPr id="1017892766" name="Picture 1017892766"/>
-                    <pic:cNvPicPr/>
-                  </pic:nvPicPr>
-                  <pic:blipFill>
-                    <a:blip r:embed="rId22" cstate="print">
-                      <a:extLst>
-                        <a:ext uri="{28A0092B-C50C-407E-A947-70E740481C1C}">
-                          <a14:useLocalDpi xmlns:a14="http://schemas.microsoft.com/office/drawing/2010/main" val="0"/>
-                        </a:ext>
-                      </a:extLst>
-                    </a:blip>
-                    <a:stretch>
-                      <a:fillRect/>
-                    </a:stretch>
-                  </pic:blipFill>
-                  <pic:spPr>
-                    <a:xfrm>
-                      <a:off x="0" y="0"/>
-                      <a:ext cx="5636260" cy="3170555"/>
-                    </a:xfrm>
-                    <a:prstGeom prst="rect">
-                      <a:avLst/>
-                    </a:prstGeom>
-                    <a:solidFill>
-                      <a:srgbClr val="FFFFFF">
-                        <a:shade val="85000"/>
-                      </a:srgbClr>
-                    </a:solidFill>
-                    <a:ln w="88900" cap="sq">
-                      <a:solidFill>
-                        <a:srgbClr val="FFFFFF"/>
-                      </a:solidFill>
-                      <a:miter lim="800000"/>
-                    </a:ln>
-                    <a:effectLst>
-                      <a:outerShdw blurRad="55000" dist="18000" dir="5400000" algn="tl" rotWithShape="0">
-                        <a:srgbClr val="000000">
-                          <a:alpha val="40000"/>
-                        </a:srgbClr>
-                      </a:outerShdw>
-                    </a:effectLst>
-                    <a:scene3d>
-                      <a:camera prst="orthographicFront"/>
-                      <a:lightRig rig="twoPt" dir="t">
-                        <a:rot lat="0" lon="0" rev="7200000"/>
-                      </a:lightRig>
-                    </a:scene3d>
-                    <a:sp3d>
-                      <a:bevelT w="25400" h="19050"/>
-                      <a:contourClr>
-                        <a:srgbClr val="FFFFFF"/>
-                      </a:contourClr>
-                    </a:sp3d>
-                  </pic:spPr>
-                </pic:pic>
-              </a:graphicData>
-            </a:graphic>
-          </wp:inline>
-        </w:drawing>
-      </w:r>
-    </w:p>
-    <w:p>
-      <w:pPr>
-        <w:ind w:left="370"/>
-        <w:rPr>
-          <w:sz w:val="24"/>
-        </w:rPr>
-      </w:pPr>
-    </w:p>
-    <w:p>
-      <w:pPr>
-        <w:ind w:left="370"/>
-        <w:jc w:val="center"/>
-        <w:rPr>
-          <w:szCs w:val="28"/>
-        </w:rPr>
-      </w:pPr>
-      <w:r>
-        <w:rPr>
-          <w:szCs w:val="28"/>
-        </w:rPr>
-        <w:t xml:space="preserve">[GitHub Link: </w:t>
-      </w:r>
-      <w:hyperlink r:id="rId23" w:history="1">
-        <w:r>
-          <w:rPr>
-            <w:rStyle w:val="Hyperlink"/>
-            <w:szCs w:val="28"/>
-          </w:rPr>
-          <w:t>https://github.com/Nayan8319/OSWD/tree/main/35_Nayan_Padhiyar_304_A1</w:t>
-        </w:r>
-      </w:hyperlink>
-      <w:r>
-        <w:rPr>
-          <w:szCs w:val="28"/>
-        </w:rPr>
-        <w:t xml:space="preserve"> ]</w:t>
-      </w:r>
-    </w:p>
-    <w:p>
-      <w:pPr>
-        <w:ind w:left="370"/>
+      <w:r>
+        <w:rPr>
+          <w:sz w:val="24"/>
+        </w:rPr>
+        <w:t>Output :-</w:t>
+      </w:r>
+    </w:p>
+    <w:p>
+      <w:pPr>
+        <w:ind w:left="0" w:firstLine="0"/>
         <w:rPr>
           <w:sz w:val="24"/>
         </w:rPr>
       </w:pPr>
     </w:p>
     <w:sectPr>
-      <w:headerReference w:type="even" r:id="rId24"/>
-      <w:headerReference w:type="default" r:id="rId25"/>
-      <w:headerReference w:type="first" r:id="rId26"/>
-      <w:footerReference w:type="first" r:id="rId27"/>
+      <w:headerReference w:type="even" r:id="rId20"/>
+      <w:headerReference w:type="default" r:id="rId21"/>
+      <w:headerReference w:type="first" r:id="rId22"/>
+      <w:footerReference w:type="first" r:id="rId23"/>
       <w:pgSz w:w="11906" w:h="16838"/>
       <w:pgMar w:top="1449" w:right="1590" w:bottom="1492" w:left="1440" w:header="749" w:footer="720" w:gutter="0"/>
       <w:pgBorders w:offsetFrom="page">
@@ -2174,23 +1595,13 @@
       <w:spacing w:after="494" w:line="259" w:lineRule="auto"/>
       <w:ind w:left="0" w:right="-154" w:firstLine="0"/>
     </w:pPr>
-    <w:proofErr w:type="gramStart"/>
     <w:r>
       <w:rPr>
         <w:rFonts w:ascii="Calibri" w:eastAsia="Calibri" w:hAnsi="Calibri" w:cs="Calibri"/>
         <w:b w:val="0"/>
         <w:sz w:val="22"/>
       </w:rPr>
-      <w:t>Msc(</w:t>
-    </w:r>
-    <w:proofErr w:type="gramEnd"/>
-    <w:r>
-      <w:rPr>
-        <w:rFonts w:ascii="Calibri" w:eastAsia="Calibri" w:hAnsi="Calibri" w:cs="Calibri"/>
-        <w:b w:val="0"/>
-        <w:sz w:val="22"/>
-      </w:rPr>
-      <w:t xml:space="preserve">ICT) </w:t>
+      <w:t xml:space="preserve">Msc(ICT) </w:t>
     </w:r>
     <w:r>
       <w:rPr>
@@ -2208,25 +1619,7 @@
         <w:sz w:val="22"/>
       </w:rPr>
       <w:tab/>
-      <w:t xml:space="preserve">Roll </w:t>
-    </w:r>
-    <w:proofErr w:type="gramStart"/>
-    <w:r>
-      <w:rPr>
-        <w:rFonts w:ascii="Calibri" w:eastAsia="Calibri" w:hAnsi="Calibri" w:cs="Calibri"/>
-        <w:b w:val="0"/>
-        <w:sz w:val="22"/>
-      </w:rPr>
-      <w:t>No:-</w:t>
-    </w:r>
-    <w:proofErr w:type="gramEnd"/>
-    <w:r>
-      <w:rPr>
-        <w:rFonts w:ascii="Calibri" w:eastAsia="Calibri" w:hAnsi="Calibri" w:cs="Calibri"/>
-        <w:b w:val="0"/>
-        <w:sz w:val="22"/>
-      </w:rPr>
-      <w:t xml:space="preserve"> 58 </w:t>
+      <w:t xml:space="preserve">Roll No:- 58 </w:t>
     </w:r>
   </w:p>
   <w:p>
@@ -2337,13 +1730,14 @@
             </wp:anchor>
           </w:drawing>
         </mc:Choice>
-        <mc:Fallback xmlns:a="http://schemas.openxmlformats.org/drawingml/2006/main">
+        <mc:Fallback>
           <w:pict>
-            <v:group id="Group 2730" style="width:53.04pt;height:1.32001pt;position:absolute;z-index:-2147483648;mso-position-horizontal-relative:page;mso-position-horizontal:absolute;margin-left:108.02pt;mso-position-vertical-relative:page;margin-top:110.66pt;" coordsize="6736,167">
-              <v:shape id="Shape 2844" style="position:absolute;width:6736;height:167;left:0;top:0;" coordsize="673608,16764" path="m0,0l673608,0l673608,16764l0,16764l0,0">
-                <v:stroke weight="0pt" endcap="flat" joinstyle="miter" miterlimit="10" on="false" color="#000000" opacity="0"/>
-                <v:fill on="true" color="#000000"/>
+            <v:group w14:anchorId="7ED5E6C0" id="Group 2730" o:spid="_x0000_s1026" style="position:absolute;margin-left:108pt;margin-top:110.65pt;width:53.05pt;height:1.3pt;z-index:-251658240;mso-position-horizontal-relative:page;mso-position-vertical-relative:page" coordsize="6736,167" o:gfxdata="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">
+              <v:shape id="Shape 2843" o:spid="_x0000_s1027" style="position:absolute;width:6736;height:167;visibility:visible;mso-wrap-style:square;v-text-anchor:top" coordsize="673608,16764" o:gfxdata="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" path="m,l673608,r,16764l,16764,,e" fillcolor="black" stroked="f" strokeweight="0">
+                <v:stroke miterlimit="83231f" joinstyle="miter"/>
+                <v:path arrowok="t" textboxrect="0,0,673608,16764"/>
               </v:shape>
+              <w10:wrap anchorx="page" anchory="page"/>
             </v:group>
           </w:pict>
         </mc:Fallback>
@@ -2369,15 +1763,7 @@
       <w:ptab w:relativeTo="margin" w:alignment="right" w:leader="none"/>
     </w:r>
     <w:r>
-      <w:t xml:space="preserve">[ROLL </w:t>
-    </w:r>
-    <w:proofErr w:type="gramStart"/>
-    <w:r>
-      <w:t>NO :</w:t>
-    </w:r>
-    <w:proofErr w:type="gramEnd"/>
-    <w:r>
-      <w:t xml:space="preserve"> 35]</w:t>
+      <w:t>[ROLL NO : 35]</w:t>
     </w:r>
     <w:r>
       <w:rPr>
@@ -2474,13 +1860,14 @@
             </wp:anchor>
           </w:drawing>
         </mc:Choice>
-        <mc:Fallback xmlns:a="http://schemas.openxmlformats.org/drawingml/2006/main">
+        <mc:Fallback>
           <w:pict>
-            <v:group id="Group 2709" style="width:53.04pt;height:1.32001pt;position:absolute;z-index:-2147483648;mso-position-horizontal-relative:page;mso-position-horizontal:absolute;margin-left:108.02pt;mso-position-vertical-relative:page;margin-top:110.66pt;" coordsize="6736,167">
-              <v:shape id="Shape 2842" style="position:absolute;width:6736;height:167;left:0;top:0;" coordsize="673608,16764" path="m0,0l673608,0l673608,16764l0,16764l0,0">
-                <v:stroke weight="0pt" endcap="flat" joinstyle="miter" miterlimit="10" on="false" color="#000000" opacity="0"/>
-                <v:fill on="true" color="#000000"/>
+            <v:group w14:anchorId="3A12FAD6" id="Group 2709" o:spid="_x0000_s1026" style="position:absolute;margin-left:108pt;margin-top:110.65pt;width:53.05pt;height:1.3pt;z-index:-251657216;mso-position-horizontal-relative:page;mso-position-vertical-relative:page" coordsize="6736,167" o:gfxdata="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">
+              <v:shape id="Shape 2841" o:spid="_x0000_s1027" style="position:absolute;width:6736;height:167;visibility:visible;mso-wrap-style:square;v-text-anchor:top" coordsize="673608,16764" o:gfxdata="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" path="m,l673608,r,16764l,16764,,e" fillcolor="black" stroked="f" strokeweight="0">
+                <v:stroke miterlimit="83231f" joinstyle="miter"/>
+                <v:path arrowok="t" textboxrect="0,0,673608,16764"/>
               </v:shape>
+              <w10:wrap anchorx="page" anchory="page"/>
             </v:group>
           </w:pict>
         </mc:Fallback>
@@ -2506,15 +1893,7 @@
       <w:ptab w:relativeTo="margin" w:alignment="right" w:leader="none"/>
     </w:r>
     <w:r>
-      <w:t xml:space="preserve">[ROLL </w:t>
-    </w:r>
-    <w:proofErr w:type="gramStart"/>
-    <w:r>
-      <w:t>NO :</w:t>
-    </w:r>
-    <w:proofErr w:type="gramEnd"/>
-    <w:r>
-      <w:t xml:space="preserve"> 35]</w:t>
+      <w:t>[ROLL NO : 35]</w:t>
     </w:r>
   </w:p>
 </w:hdr>

</xml_diff>

<commit_message>
Updated Repository Assignment 2
</commit_message>
<xml_diff>
--- a/35_Nayan_Padhiyar_304_A2/35_Nayan_Padhiyar_304_A2.docx
+++ b/35_Nayan_Padhiyar_304_A2/35_Nayan_Padhiyar_304_A2.docx
@@ -49,7 +49,21 @@
           <w:sz w:val="24"/>
         </w:rPr>
         <w:br/>
-        <w:t>    - In case of all valid fields, display all data and images in a well formatted tabular form. and allow the user to download that file using Express. Develop route for file download.   (Use express, ejs, express-validator)</w:t>
+        <w:t xml:space="preserve">    - In case of all valid fields, display all data and images in a well formatted tabular form. and allow the user to download that file using Express. Develop route for file download.   (Use express, </w:t>
+      </w:r>
+      <w:proofErr w:type="spellStart"/>
+      <w:r>
+        <w:rPr>
+          <w:sz w:val="24"/>
+        </w:rPr>
+        <w:t>ejs</w:t>
+      </w:r>
+      <w:proofErr w:type="spellEnd"/>
+      <w:r>
+        <w:rPr>
+          <w:sz w:val="24"/>
+        </w:rPr>
+        <w:t>, express-validator)</w:t>
       </w:r>
     </w:p>
     <w:p>
@@ -59,11 +73,19 @@
           <w:sz w:val="24"/>
         </w:rPr>
       </w:pPr>
-      <w:r>
-        <w:rPr>
-          <w:sz w:val="24"/>
-        </w:rPr>
-        <w:t>Output :-</w:t>
+      <w:proofErr w:type="gramStart"/>
+      <w:r>
+        <w:rPr>
+          <w:sz w:val="24"/>
+        </w:rPr>
+        <w:t>Output :</w:t>
+      </w:r>
+      <w:proofErr w:type="gramEnd"/>
+      <w:r>
+        <w:rPr>
+          <w:sz w:val="24"/>
+        </w:rPr>
+        <w:t>-</w:t>
       </w:r>
     </w:p>
     <w:p>
@@ -237,11 +259,19 @@
         </w:rPr>
         <w:br/>
       </w:r>
-      <w:r>
-        <w:rPr>
-          <w:sz w:val="24"/>
-        </w:rPr>
-        <w:t>Output :-</w:t>
+      <w:proofErr w:type="gramStart"/>
+      <w:r>
+        <w:rPr>
+          <w:sz w:val="24"/>
+        </w:rPr>
+        <w:t>Output :</w:t>
+      </w:r>
+      <w:proofErr w:type="gramEnd"/>
+      <w:r>
+        <w:rPr>
+          <w:sz w:val="24"/>
+        </w:rPr>
+        <w:t>-</w:t>
       </w:r>
     </w:p>
     <w:p>
@@ -448,7 +478,21 @@
         <w:rPr>
           <w:sz w:val="24"/>
         </w:rPr>
-        <w:t>Express Login application with redis session store.</w:t>
+        <w:t xml:space="preserve">Express Login application with </w:t>
+      </w:r>
+      <w:proofErr w:type="spellStart"/>
+      <w:r>
+        <w:rPr>
+          <w:sz w:val="24"/>
+        </w:rPr>
+        <w:t>redis</w:t>
+      </w:r>
+      <w:proofErr w:type="spellEnd"/>
+      <w:r>
+        <w:rPr>
+          <w:sz w:val="24"/>
+        </w:rPr>
+        <w:t xml:space="preserve"> session store.</w:t>
       </w:r>
       <w:r>
         <w:rPr>
@@ -456,11 +500,19 @@
         </w:rPr>
         <w:br/>
       </w:r>
-      <w:r>
-        <w:rPr>
-          <w:sz w:val="24"/>
-        </w:rPr>
-        <w:t>Output :-</w:t>
+      <w:proofErr w:type="gramStart"/>
+      <w:r>
+        <w:rPr>
+          <w:sz w:val="24"/>
+        </w:rPr>
+        <w:t>Output :</w:t>
+      </w:r>
+      <w:proofErr w:type="gramEnd"/>
+      <w:r>
+        <w:rPr>
+          <w:sz w:val="24"/>
+        </w:rPr>
+        <w:t>-</w:t>
       </w:r>
     </w:p>
     <w:p>
@@ -556,6 +608,7 @@
     <w:p>
       <w:pPr>
         <w:ind w:left="0" w:firstLine="0"/>
+        <w:jc w:val="center"/>
         <w:rPr>
           <w:sz w:val="24"/>
         </w:rPr>
@@ -566,9 +619,9 @@
           <w:sz w:val="24"/>
         </w:rPr>
         <w:drawing>
-          <wp:inline distT="0" distB="0" distL="0" distR="0" wp14:anchorId="70FF51FB" wp14:editId="58BA0ED0">
-            <wp:extent cx="5636260" cy="2895600"/>
-            <wp:effectExtent l="19050" t="0" r="21590" b="838200"/>
+          <wp:inline distT="0" distB="0" distL="0" distR="0" wp14:anchorId="70FF51FB" wp14:editId="6C73DE03">
+            <wp:extent cx="4889500" cy="2895600"/>
+            <wp:effectExtent l="19050" t="0" r="25400" b="838200"/>
             <wp:docPr id="331162560" name="Picture 58"/>
             <wp:cNvGraphicFramePr>
               <a:graphicFrameLocks xmlns:a="http://schemas.openxmlformats.org/drawingml/2006/main" noChangeAspect="1"/>
@@ -580,7 +633,7 @@
                     <pic:cNvPr id="331162560" name="Picture 58"/>
                     <pic:cNvPicPr/>
                   </pic:nvPicPr>
-                  <pic:blipFill>
+                  <pic:blipFill rotWithShape="1">
                     <a:blip r:embed="rId13" cstate="print">
                       <a:extLst>
                         <a:ext uri="{28A0092B-C50C-407E-A947-70E740481C1C}">
@@ -588,7 +641,7 @@
                         </a:ext>
                       </a:extLst>
                     </a:blip>
-                    <a:srcRect t="4952" b="4952"/>
+                    <a:srcRect t="4952" r="16516" b="4952"/>
                     <a:stretch>
                       <a:fillRect/>
                     </a:stretch>
@@ -596,7 +649,7 @@
                   <pic:spPr bwMode="auto">
                     <a:xfrm>
                       <a:off x="0" y="0"/>
-                      <a:ext cx="5636260" cy="2895600"/>
+                      <a:ext cx="4889500" cy="2895600"/>
                     </a:xfrm>
                     <a:prstGeom prst="roundRect">
                       <a:avLst>
@@ -640,33 +693,235 @@
         <w:spacing w:after="160" w:line="278" w:lineRule="auto"/>
         <w:ind w:left="0" w:firstLine="0"/>
         <w:rPr>
+          <w:sz w:val="24"/>
+        </w:rPr>
+      </w:pPr>
+      <w:r>
+        <w:rPr>
+          <w:sz w:val="24"/>
+        </w:rPr>
+        <w:t xml:space="preserve">4. </w:t>
+      </w:r>
+      <w:r>
+        <w:rPr>
+          <w:sz w:val="24"/>
+        </w:rPr>
+        <w:t xml:space="preserve">Develop login for an ADMIN panel of ERP system </w:t>
+      </w:r>
+      <w:proofErr w:type="gramStart"/>
+      <w:r>
+        <w:rPr>
+          <w:sz w:val="24"/>
+        </w:rPr>
+        <w:t>with  session</w:t>
+      </w:r>
+      <w:proofErr w:type="gramEnd"/>
+      <w:r>
+        <w:rPr>
+          <w:sz w:val="24"/>
+        </w:rPr>
+        <w:t>, CRUD operations for employees table (generate empid and password) with salary calculation with mongoose, express and EJS template engine</w:t>
+      </w:r>
+      <w:r>
+        <w:rPr>
+          <w:sz w:val="24"/>
+        </w:rPr>
+        <w:t>.</w:t>
+      </w:r>
+    </w:p>
+    <w:p>
+      <w:pPr>
+        <w:spacing w:after="160" w:line="278" w:lineRule="auto"/>
+        <w:ind w:left="0" w:firstLine="0"/>
+        <w:rPr>
+          <w:sz w:val="24"/>
+        </w:rPr>
+      </w:pPr>
+      <w:r>
+        <w:rPr>
+          <w:sz w:val="24"/>
+        </w:rPr>
+        <w:t>Send email to employee when inserted.  Encrypt the password. Logout.</w:t>
+      </w:r>
+    </w:p>
+    <w:p>
+      <w:pPr>
+        <w:ind w:left="0" w:firstLine="0"/>
+        <w:rPr>
+          <w:sz w:val="24"/>
+        </w:rPr>
+      </w:pPr>
+      <w:r>
+        <w:rPr>
+          <w:sz w:val="24"/>
+        </w:rPr>
+        <w:t xml:space="preserve">5. </w:t>
+      </w:r>
+      <w:proofErr w:type="gramStart"/>
+      <w:r>
+        <w:rPr>
+          <w:sz w:val="24"/>
+        </w:rPr>
+        <w:t>Develop  employee</w:t>
+      </w:r>
+      <w:proofErr w:type="gramEnd"/>
+      <w:r>
+        <w:rPr>
+          <w:sz w:val="24"/>
+        </w:rPr>
+        <w:t xml:space="preserve"> site (refer Q</w:t>
+      </w:r>
+      <w:proofErr w:type="gramStart"/>
+      <w:r>
+        <w:rPr>
+          <w:sz w:val="24"/>
+        </w:rPr>
+        <w:t>4 )</w:t>
+      </w:r>
+      <w:proofErr w:type="gramEnd"/>
+      <w:r>
+        <w:rPr>
+          <w:sz w:val="24"/>
+        </w:rPr>
+        <w:t xml:space="preserve"> login with JWT, for employees with mongoose, express and</w:t>
+      </w:r>
+      <w:r>
+        <w:rPr>
+          <w:sz w:val="24"/>
+        </w:rPr>
+        <w:t xml:space="preserve"> </w:t>
+      </w:r>
+      <w:proofErr w:type="gramStart"/>
+      <w:r>
+        <w:rPr>
+          <w:sz w:val="24"/>
+        </w:rPr>
+        <w:t>frontend(</w:t>
+      </w:r>
+      <w:proofErr w:type="gramEnd"/>
+      <w:r>
+        <w:rPr>
+          <w:sz w:val="24"/>
+        </w:rPr>
+        <w:t>html,</w:t>
+      </w:r>
+      <w:r>
+        <w:rPr>
+          <w:sz w:val="24"/>
+        </w:rPr>
+        <w:t xml:space="preserve"> </w:t>
+      </w:r>
+      <w:proofErr w:type="spellStart"/>
+      <w:r>
+        <w:rPr>
+          <w:sz w:val="24"/>
+        </w:rPr>
+        <w:t>css</w:t>
+      </w:r>
+      <w:proofErr w:type="spellEnd"/>
+      <w:r>
+        <w:rPr>
+          <w:sz w:val="24"/>
+        </w:rPr>
+        <w:t>,</w:t>
+      </w:r>
+      <w:r>
+        <w:rPr>
+          <w:sz w:val="24"/>
+        </w:rPr>
+        <w:t xml:space="preserve"> </w:t>
+      </w:r>
+      <w:proofErr w:type="spellStart"/>
+      <w:r>
+        <w:rPr>
+          <w:sz w:val="24"/>
+        </w:rPr>
+        <w:t>javascript</w:t>
+      </w:r>
+      <w:proofErr w:type="spellEnd"/>
+      <w:r>
+        <w:rPr>
+          <w:sz w:val="24"/>
+        </w:rPr>
+        <w:t xml:space="preserve"> </w:t>
+      </w:r>
+      <w:r>
+        <w:rPr>
+          <w:sz w:val="24"/>
+        </w:rPr>
+        <w:t>/</w:t>
+      </w:r>
+      <w:proofErr w:type="spellStart"/>
+      <w:r>
+        <w:rPr>
+          <w:sz w:val="24"/>
+        </w:rPr>
+        <w:t>jquery</w:t>
+      </w:r>
+      <w:proofErr w:type="spellEnd"/>
+      <w:r>
+        <w:rPr>
+          <w:sz w:val="24"/>
+        </w:rPr>
+        <w:t xml:space="preserve"> JAM Stack), -Page1) </w:t>
+      </w:r>
+    </w:p>
+    <w:p>
+      <w:pPr>
+        <w:spacing w:after="160" w:line="278" w:lineRule="auto"/>
+        <w:ind w:left="0" w:firstLine="0"/>
+        <w:rPr>
+          <w:sz w:val="24"/>
+        </w:rPr>
+      </w:pPr>
+      <w:r>
+        <w:rPr>
+          <w:sz w:val="24"/>
+        </w:rPr>
+        <w:t xml:space="preserve">display employee </w:t>
+      </w:r>
+      <w:proofErr w:type="gramStart"/>
+      <w:r>
+        <w:rPr>
+          <w:sz w:val="24"/>
+        </w:rPr>
+        <w:t>profile .</w:t>
+      </w:r>
+      <w:proofErr w:type="gramEnd"/>
+      <w:r>
+        <w:rPr>
+          <w:sz w:val="24"/>
+        </w:rPr>
+        <w:t xml:space="preserve"> Page2) - Application for leave (fields date, reason, grant yes/no) Add, List - Logout.</w:t>
+      </w:r>
+    </w:p>
+    <w:p>
+      <w:pPr>
+        <w:spacing w:after="160" w:line="278" w:lineRule="auto"/>
+        <w:ind w:left="0" w:firstLine="0"/>
+        <w:rPr>
           <w:noProof/>
-          <w:sz w:val="24"/>
-        </w:rPr>
-      </w:pPr>
-      <w:r>
-        <w:rPr>
-          <w:sz w:val="24"/>
-        </w:rPr>
-        <w:t xml:space="preserve">4. </w:t>
-      </w:r>
-      <w:r>
-        <w:rPr>
-          <w:sz w:val="24"/>
-        </w:rPr>
-        <w:t>Develop login for an ADMIN panel of ERP system with  session, CRUD operations for employees table (generate empid and password) with salary calculation with mongoose, express and EJS template engine. Send email to employee when inserted.  Encrypt the password. Logout.</w:t>
-      </w:r>
+        </w:rPr>
+      </w:pPr>
       <w:r>
         <w:rPr>
           <w:sz w:val="24"/>
         </w:rPr>
         <w:br/>
       </w:r>
-      <w:r>
-        <w:rPr>
-          <w:sz w:val="24"/>
-        </w:rPr>
-        <w:t>Output :-</w:t>
+      <w:proofErr w:type="gramStart"/>
+      <w:r>
+        <w:rPr>
+          <w:sz w:val="24"/>
+        </w:rPr>
+        <w:t>Output :</w:t>
+      </w:r>
+      <w:proofErr w:type="gramEnd"/>
+      <w:r>
+        <w:rPr>
+          <w:sz w:val="24"/>
+        </w:rPr>
+        <w:t>-</w:t>
       </w:r>
       <w:r>
         <w:rPr>
@@ -677,7 +932,9 @@
     </w:p>
     <w:p>
       <w:pPr>
-        <w:ind w:left="0" w:firstLine="0"/>
+        <w:spacing w:after="160" w:line="278" w:lineRule="auto"/>
+        <w:ind w:left="0" w:firstLine="0"/>
+        <w:jc w:val="center"/>
         <w:rPr>
           <w:noProof/>
           <w:sz w:val="24"/>
@@ -688,16 +945,16 @@
           <w:noProof/>
         </w:rPr>
         <w:drawing>
-          <wp:anchor distT="0" distB="0" distL="114300" distR="114300" simplePos="0" relativeHeight="251659264" behindDoc="0" locked="0" layoutInCell="1" allowOverlap="1" wp14:anchorId="776AE221" wp14:editId="627B7198">
+          <wp:anchor distT="0" distB="0" distL="114300" distR="114300" simplePos="0" relativeHeight="251659264" behindDoc="0" locked="0" layoutInCell="1" allowOverlap="1" wp14:anchorId="776AE221" wp14:editId="21BE43B0">
             <wp:simplePos x="0" y="0"/>
             <wp:positionH relativeFrom="column">
-              <wp:posOffset>457200</wp:posOffset>
+              <wp:posOffset>458639</wp:posOffset>
             </wp:positionH>
             <wp:positionV relativeFrom="paragraph">
-              <wp:posOffset>139700</wp:posOffset>
+              <wp:posOffset>3280129</wp:posOffset>
             </wp:positionV>
-            <wp:extent cx="4838700" cy="2323465"/>
-            <wp:effectExtent l="19050" t="0" r="19050" b="686435"/>
+            <wp:extent cx="4654550" cy="2853159"/>
+            <wp:effectExtent l="19050" t="0" r="12700" b="823595"/>
             <wp:wrapNone/>
             <wp:docPr id="1409874860" name="Picture 1"/>
             <wp:cNvGraphicFramePr/>
@@ -705,12 +962,83 @@
               <a:graphicData uri="http://schemas.openxmlformats.org/drawingml/2006/picture">
                 <pic:pic xmlns:pic="http://schemas.openxmlformats.org/drawingml/2006/picture">
                   <pic:nvPicPr>
-                    <pic:cNvPr id="182" name="Picture 182"/>
+                    <pic:cNvPr id="1409874860" name="Picture 1"/>
                     <pic:cNvPicPr/>
                   </pic:nvPicPr>
                   <pic:blipFill rotWithShape="1">
-                    <a:blip r:embed="rId14"/>
-                    <a:srcRect l="20054" t="23266" r="23952" b="22603"/>
+                    <a:blip r:embed="rId14">
+                      <a:extLst>
+                        <a:ext uri="{28A0092B-C50C-407E-A947-70E740481C1C}">
+                          <a14:useLocalDpi xmlns:a14="http://schemas.microsoft.com/office/drawing/2010/main" val="0"/>
+                        </a:ext>
+                      </a:extLst>
+                    </a:blip>
+                    <a:srcRect t="15623" r="17717" b="500"/>
+                    <a:stretch>
+                      <a:fillRect/>
+                    </a:stretch>
+                  </pic:blipFill>
+                  <pic:spPr bwMode="auto">
+                    <a:xfrm>
+                      <a:off x="0" y="0"/>
+                      <a:ext cx="4654550" cy="2853159"/>
+                    </a:xfrm>
+                    <a:prstGeom prst="roundRect">
+                      <a:avLst>
+                        <a:gd name="adj" fmla="val 8594"/>
+                      </a:avLst>
+                    </a:prstGeom>
+                    <a:solidFill>
+                      <a:srgbClr val="FFFFFF">
+                        <a:shade val="85000"/>
+                      </a:srgbClr>
+                    </a:solidFill>
+                    <a:ln>
+                      <a:noFill/>
+                    </a:ln>
+                    <a:effectLst>
+                      <a:reflection blurRad="12700" stA="38000" endPos="28000" dist="5000" dir="5400000" sy="-100000" algn="bl" rotWithShape="0"/>
+                    </a:effectLst>
+                    <a:extLst>
+                      <a:ext uri="{53640926-AAD7-44D8-BBD7-CCE9431645EC}">
+                        <a14:shadowObscured xmlns:a14="http://schemas.microsoft.com/office/drawing/2010/main"/>
+                      </a:ext>
+                    </a:extLst>
+                  </pic:spPr>
+                </pic:pic>
+              </a:graphicData>
+            </a:graphic>
+            <wp14:sizeRelH relativeFrom="margin">
+              <wp14:pctWidth>0</wp14:pctWidth>
+            </wp14:sizeRelH>
+            <wp14:sizeRelV relativeFrom="margin">
+              <wp14:pctHeight>0</wp14:pctHeight>
+            </wp14:sizeRelV>
+          </wp:anchor>
+        </w:drawing>
+      </w:r>
+      <w:r>
+        <w:rPr>
+          <w:noProof/>
+          <w:sz w:val="24"/>
+        </w:rPr>
+        <w:drawing>
+          <wp:inline distT="0" distB="0" distL="0" distR="0" wp14:anchorId="49750090" wp14:editId="6F8CFB32">
+            <wp:extent cx="5287942" cy="2501900"/>
+            <wp:effectExtent l="19050" t="0" r="27305" b="717550"/>
+            <wp:docPr id="1398484865" name="Picture 1"/>
+            <wp:cNvGraphicFramePr>
+              <a:graphicFrameLocks xmlns:a="http://schemas.openxmlformats.org/drawingml/2006/main" noChangeAspect="1"/>
+            </wp:cNvGraphicFramePr>
+            <a:graphic xmlns:a="http://schemas.openxmlformats.org/drawingml/2006/main">
+              <a:graphicData uri="http://schemas.openxmlformats.org/drawingml/2006/picture">
+                <pic:pic xmlns:pic="http://schemas.openxmlformats.org/drawingml/2006/picture">
+                  <pic:nvPicPr>
+                    <pic:cNvPr id="1398484865" name=""/>
+                    <pic:cNvPicPr/>
+                  </pic:nvPicPr>
+                  <pic:blipFill>
+                    <a:blip r:embed="rId15"/>
                     <a:stretch>
                       <a:fillRect/>
                     </a:stretch>
@@ -718,7 +1046,7 @@
                   <pic:spPr>
                     <a:xfrm>
                       <a:off x="0" y="0"/>
-                      <a:ext cx="4838700" cy="2323465"/>
+                      <a:ext cx="5290564" cy="2503141"/>
                     </a:xfrm>
                     <a:prstGeom prst="roundRect">
                       <a:avLst>
@@ -740,13 +1068,7 @@
                 </pic:pic>
               </a:graphicData>
             </a:graphic>
-            <wp14:sizeRelH relativeFrom="margin">
-              <wp14:pctWidth>0</wp14:pctWidth>
-            </wp14:sizeRelH>
-            <wp14:sizeRelV relativeFrom="margin">
-              <wp14:pctHeight>0</wp14:pctHeight>
-            </wp14:sizeRelV>
-          </wp:anchor>
+          </wp:inline>
         </w:drawing>
       </w:r>
     </w:p>
@@ -763,14 +1085,7 @@
       <w:pPr>
         <w:ind w:left="0" w:firstLine="0"/>
         <w:rPr>
-          <w:sz w:val="24"/>
-        </w:rPr>
-      </w:pPr>
-    </w:p>
-    <w:p>
-      <w:pPr>
-        <w:ind w:left="0" w:firstLine="0"/>
-        <w:rPr>
+          <w:noProof/>
           <w:sz w:val="24"/>
         </w:rPr>
       </w:pPr>
@@ -860,9 +1175,9 @@
           <w:noProof/>
         </w:rPr>
         <w:drawing>
-          <wp:inline distT="0" distB="0" distL="0" distR="0" wp14:anchorId="092502A8" wp14:editId="637744BD">
-            <wp:extent cx="5207000" cy="2400300"/>
-            <wp:effectExtent l="19050" t="0" r="12700" b="704850"/>
+          <wp:inline distT="0" distB="0" distL="0" distR="0" wp14:anchorId="092502A8" wp14:editId="4B7E853E">
+            <wp:extent cx="5251450" cy="2997200"/>
+            <wp:effectExtent l="19050" t="0" r="25400" b="850900"/>
             <wp:docPr id="384" name="Picture 384"/>
             <wp:cNvGraphicFramePr/>
             <a:graphic xmlns:a="http://schemas.openxmlformats.org/drawingml/2006/main">
@@ -873,14 +1188,14 @@
                     <pic:cNvPicPr/>
                   </pic:nvPicPr>
                   <pic:blipFill rotWithShape="1">
-                    <a:blip r:embed="rId15" cstate="print">
+                    <a:blip r:embed="rId16">
                       <a:extLst>
                         <a:ext uri="{28A0092B-C50C-407E-A947-70E740481C1C}">
                           <a14:useLocalDpi xmlns:a14="http://schemas.microsoft.com/office/drawing/2010/main" val="0"/>
                         </a:ext>
                       </a:extLst>
                     </a:blip>
-                    <a:srcRect t="21372" r="7594" b="21372"/>
+                    <a:srcRect t="15886" r="6805" b="7187"/>
                     <a:stretch>
                       <a:fillRect/>
                     </a:stretch>
@@ -888,7 +1203,7 @@
                   <pic:spPr bwMode="auto">
                     <a:xfrm>
                       <a:off x="0" y="0"/>
-                      <a:ext cx="5220858" cy="2406688"/>
+                      <a:ext cx="5253048" cy="2998112"/>
                     </a:xfrm>
                     <a:prstGeom prst="roundRect">
                       <a:avLst>
@@ -934,103 +1249,31 @@
           <w:sz w:val="24"/>
         </w:rPr>
       </w:pPr>
-    </w:p>
-    <w:p>
-      <w:pPr>
-        <w:spacing w:after="160" w:line="278" w:lineRule="auto"/>
-        <w:ind w:left="0" w:firstLine="0"/>
-        <w:rPr>
-          <w:sz w:val="24"/>
-        </w:rPr>
-      </w:pPr>
-      <w:r>
-        <w:rPr>
-          <w:sz w:val="24"/>
-        </w:rPr>
-        <w:br w:type="page"/>
-      </w:r>
-    </w:p>
-    <w:p>
-      <w:pPr>
-        <w:ind w:left="0" w:firstLine="0"/>
-        <w:rPr>
-          <w:sz w:val="24"/>
-        </w:rPr>
-      </w:pPr>
-      <w:r>
-        <w:rPr>
-          <w:sz w:val="24"/>
-        </w:rPr>
-        <w:lastRenderedPageBreak/>
-        <w:t xml:space="preserve">5. </w:t>
-      </w:r>
-      <w:r>
-        <w:rPr>
-          <w:sz w:val="24"/>
-        </w:rPr>
-        <w:t>Develop  employee site (refer Q4 ) login with JWT, for employees with mongoose, express and</w:t>
-      </w:r>
-      <w:r>
-        <w:rPr>
-          <w:sz w:val="24"/>
-        </w:rPr>
-        <w:t xml:space="preserve"> </w:t>
-      </w:r>
-      <w:r>
-        <w:rPr>
-          <w:sz w:val="24"/>
-        </w:rPr>
-        <w:t>frontend(html,</w:t>
-      </w:r>
-      <w:r>
-        <w:rPr>
-          <w:sz w:val="24"/>
-        </w:rPr>
-        <w:t xml:space="preserve"> </w:t>
-      </w:r>
-      <w:r>
-        <w:rPr>
-          <w:sz w:val="24"/>
-        </w:rPr>
-        <w:t>css,</w:t>
-      </w:r>
-      <w:r>
-        <w:rPr>
-          <w:sz w:val="24"/>
-        </w:rPr>
-        <w:t xml:space="preserve"> </w:t>
-      </w:r>
-      <w:r>
-        <w:rPr>
-          <w:sz w:val="24"/>
-        </w:rPr>
-        <w:t>javascript</w:t>
-      </w:r>
-      <w:r>
-        <w:rPr>
-          <w:sz w:val="24"/>
-        </w:rPr>
-        <w:t xml:space="preserve"> </w:t>
-      </w:r>
-      <w:r>
-        <w:rPr>
-          <w:sz w:val="24"/>
-        </w:rPr>
-        <w:t>/jquery JAM Stack), -Page1) </w:t>
-      </w:r>
-    </w:p>
-    <w:p>
-      <w:pPr>
-        <w:ind w:left="0" w:firstLine="0"/>
-        <w:rPr>
-          <w:sz w:val="24"/>
-        </w:rPr>
-      </w:pPr>
-      <w:r>
-        <w:rPr>
-          <w:sz w:val="24"/>
-        </w:rPr>
-        <w:t>display employee profile . Page2) - Application for leave (fields date, reason, grant yes/no) Add, List - Logout.</w:t>
+      <w:r>
+        <w:rPr>
+          <w:sz w:val="24"/>
+        </w:rPr>
+        <w:t xml:space="preserve">6. </w:t>
+      </w:r>
+      <w:r>
+        <w:rPr>
+          <w:sz w:val="24"/>
+        </w:rPr>
+        <w:t xml:space="preserve">Call any free </w:t>
+      </w:r>
+      <w:proofErr w:type="spellStart"/>
+      <w:r>
+        <w:rPr>
+          <w:sz w:val="24"/>
+        </w:rPr>
+        <w:t>api</w:t>
+      </w:r>
+      <w:proofErr w:type="spellEnd"/>
+      <w:r>
+        <w:rPr>
+          <w:sz w:val="24"/>
+        </w:rPr>
+        <w:t xml:space="preserve"> for a useful utility from frontend and backend.</w:t>
       </w:r>
       <w:r>
         <w:rPr>
@@ -1038,230 +1281,19 @@
         </w:rPr>
         <w:br/>
       </w:r>
-      <w:r>
-        <w:rPr>
-          <w:sz w:val="24"/>
-        </w:rPr>
-        <w:t>Output :-</w:t>
-      </w:r>
-    </w:p>
-    <w:p>
-      <w:pPr>
-        <w:ind w:left="0" w:firstLine="0"/>
-        <w:rPr>
-          <w:sz w:val="24"/>
-        </w:rPr>
-      </w:pPr>
-      <w:r>
-        <w:rPr>
-          <w:noProof/>
-          <w:sz w:val="24"/>
-        </w:rPr>
-        <w:drawing>
-          <wp:inline distT="0" distB="0" distL="0" distR="0" wp14:anchorId="582A5900" wp14:editId="05818AF2">
-            <wp:extent cx="5636260" cy="3170555"/>
-            <wp:effectExtent l="114300" t="114300" r="154940" b="144145"/>
-            <wp:docPr id="393804971" name="Picture 63"/>
-            <wp:cNvGraphicFramePr>
-              <a:graphicFrameLocks xmlns:a="http://schemas.openxmlformats.org/drawingml/2006/main" noChangeAspect="1"/>
-            </wp:cNvGraphicFramePr>
-            <a:graphic xmlns:a="http://schemas.openxmlformats.org/drawingml/2006/main">
-              <a:graphicData uri="http://schemas.openxmlformats.org/drawingml/2006/picture">
-                <pic:pic xmlns:pic="http://schemas.openxmlformats.org/drawingml/2006/picture">
-                  <pic:nvPicPr>
-                    <pic:cNvPr id="393804971" name="Picture 393804971"/>
-                    <pic:cNvPicPr/>
-                  </pic:nvPicPr>
-                  <pic:blipFill>
-                    <a:blip r:embed="rId16" cstate="print">
-                      <a:extLst>
-                        <a:ext uri="{28A0092B-C50C-407E-A947-70E740481C1C}">
-                          <a14:useLocalDpi xmlns:a14="http://schemas.microsoft.com/office/drawing/2010/main" val="0"/>
-                        </a:ext>
-                      </a:extLst>
-                    </a:blip>
-                    <a:stretch>
-                      <a:fillRect/>
-                    </a:stretch>
-                  </pic:blipFill>
-                  <pic:spPr>
-                    <a:xfrm>
-                      <a:off x="0" y="0"/>
-                      <a:ext cx="5636260" cy="3170555"/>
-                    </a:xfrm>
-                    <a:prstGeom prst="rect">
-                      <a:avLst/>
-                    </a:prstGeom>
-                    <a:solidFill>
-                      <a:srgbClr val="FFFFFF">
-                        <a:shade val="85000"/>
-                      </a:srgbClr>
-                    </a:solidFill>
-                    <a:ln w="88900" cap="sq">
-                      <a:solidFill>
-                        <a:srgbClr val="FFFFFF"/>
-                      </a:solidFill>
-                      <a:miter lim="800000"/>
-                    </a:ln>
-                    <a:effectLst>
-                      <a:outerShdw blurRad="55000" dist="18000" dir="5400000" algn="tl" rotWithShape="0">
-                        <a:srgbClr val="000000">
-                          <a:alpha val="40000"/>
-                        </a:srgbClr>
-                      </a:outerShdw>
-                    </a:effectLst>
-                    <a:scene3d>
-                      <a:camera prst="orthographicFront"/>
-                      <a:lightRig rig="twoPt" dir="t">
-                        <a:rot lat="0" lon="0" rev="7200000"/>
-                      </a:lightRig>
-                    </a:scene3d>
-                    <a:sp3d>
-                      <a:bevelT w="25400" h="19050"/>
-                      <a:contourClr>
-                        <a:srgbClr val="FFFFFF"/>
-                      </a:contourClr>
-                    </a:sp3d>
-                  </pic:spPr>
-                </pic:pic>
-              </a:graphicData>
-            </a:graphic>
-          </wp:inline>
-        </w:drawing>
-      </w:r>
-    </w:p>
-    <w:p>
-      <w:pPr>
-        <w:ind w:left="0" w:firstLine="0"/>
-        <w:rPr>
-          <w:sz w:val="24"/>
-        </w:rPr>
-      </w:pPr>
-    </w:p>
-    <w:p>
-      <w:pPr>
-        <w:ind w:left="0" w:firstLine="0"/>
-        <w:rPr>
-          <w:sz w:val="24"/>
-        </w:rPr>
-      </w:pPr>
-      <w:r>
-        <w:rPr>
-          <w:noProof/>
-          <w:sz w:val="24"/>
-        </w:rPr>
-        <w:drawing>
-          <wp:inline distT="0" distB="0" distL="0" distR="0" wp14:anchorId="0337A3C6" wp14:editId="49A97886">
-            <wp:extent cx="5636260" cy="3170555"/>
-            <wp:effectExtent l="114300" t="114300" r="154940" b="144145"/>
-            <wp:docPr id="1865498960" name="Picture 64"/>
-            <wp:cNvGraphicFramePr>
-              <a:graphicFrameLocks xmlns:a="http://schemas.openxmlformats.org/drawingml/2006/main" noChangeAspect="1"/>
-            </wp:cNvGraphicFramePr>
-            <a:graphic xmlns:a="http://schemas.openxmlformats.org/drawingml/2006/main">
-              <a:graphicData uri="http://schemas.openxmlformats.org/drawingml/2006/picture">
-                <pic:pic xmlns:pic="http://schemas.openxmlformats.org/drawingml/2006/picture">
-                  <pic:nvPicPr>
-                    <pic:cNvPr id="1865498960" name="Picture 1865498960"/>
-                    <pic:cNvPicPr/>
-                  </pic:nvPicPr>
-                  <pic:blipFill>
-                    <a:blip r:embed="rId17" cstate="print">
-                      <a:extLst>
-                        <a:ext uri="{28A0092B-C50C-407E-A947-70E740481C1C}">
-                          <a14:useLocalDpi xmlns:a14="http://schemas.microsoft.com/office/drawing/2010/main" val="0"/>
-                        </a:ext>
-                      </a:extLst>
-                    </a:blip>
-                    <a:stretch>
-                      <a:fillRect/>
-                    </a:stretch>
-                  </pic:blipFill>
-                  <pic:spPr>
-                    <a:xfrm>
-                      <a:off x="0" y="0"/>
-                      <a:ext cx="5636260" cy="3170555"/>
-                    </a:xfrm>
-                    <a:prstGeom prst="rect">
-                      <a:avLst/>
-                    </a:prstGeom>
-                    <a:solidFill>
-                      <a:srgbClr val="FFFFFF">
-                        <a:shade val="85000"/>
-                      </a:srgbClr>
-                    </a:solidFill>
-                    <a:ln w="88900" cap="sq">
-                      <a:solidFill>
-                        <a:srgbClr val="FFFFFF"/>
-                      </a:solidFill>
-                      <a:miter lim="800000"/>
-                    </a:ln>
-                    <a:effectLst>
-                      <a:outerShdw blurRad="55000" dist="18000" dir="5400000" algn="tl" rotWithShape="0">
-                        <a:srgbClr val="000000">
-                          <a:alpha val="40000"/>
-                        </a:srgbClr>
-                      </a:outerShdw>
-                    </a:effectLst>
-                    <a:scene3d>
-                      <a:camera prst="orthographicFront"/>
-                      <a:lightRig rig="twoPt" dir="t">
-                        <a:rot lat="0" lon="0" rev="7200000"/>
-                      </a:lightRig>
-                    </a:scene3d>
-                    <a:sp3d>
-                      <a:bevelT w="25400" h="19050"/>
-                      <a:contourClr>
-                        <a:srgbClr val="FFFFFF"/>
-                      </a:contourClr>
-                    </a:sp3d>
-                  </pic:spPr>
-                </pic:pic>
-              </a:graphicData>
-            </a:graphic>
-          </wp:inline>
-        </w:drawing>
-      </w:r>
-    </w:p>
-    <w:p>
-      <w:pPr>
-        <w:ind w:left="0" w:firstLine="0"/>
-        <w:rPr>
-          <w:sz w:val="24"/>
-        </w:rPr>
-      </w:pPr>
-    </w:p>
-    <w:p>
-      <w:pPr>
-        <w:ind w:left="0" w:firstLine="0"/>
-        <w:rPr>
-          <w:sz w:val="24"/>
-        </w:rPr>
-      </w:pPr>
-      <w:r>
-        <w:rPr>
-          <w:sz w:val="24"/>
-        </w:rPr>
-        <w:lastRenderedPageBreak/>
-        <w:t xml:space="preserve">6. </w:t>
-      </w:r>
-      <w:r>
-        <w:rPr>
-          <w:sz w:val="24"/>
-        </w:rPr>
-        <w:t>Call any free api for a useful utility from frontend and backend.</w:t>
-      </w:r>
-      <w:r>
-        <w:rPr>
-          <w:sz w:val="24"/>
-        </w:rPr>
-        <w:br/>
-      </w:r>
-      <w:r>
-        <w:rPr>
-          <w:sz w:val="24"/>
-        </w:rPr>
-        <w:t>Output :-</w:t>
+      <w:proofErr w:type="gramStart"/>
+      <w:r>
+        <w:rPr>
+          <w:sz w:val="24"/>
+        </w:rPr>
+        <w:t>Output :</w:t>
+      </w:r>
+      <w:proofErr w:type="gramEnd"/>
+      <w:r>
+        <w:rPr>
+          <w:sz w:val="24"/>
+        </w:rPr>
+        <w:t>-</w:t>
       </w:r>
     </w:p>
     <w:p>
@@ -1298,7 +1330,7 @@
                     <pic:cNvPicPr/>
                   </pic:nvPicPr>
                   <pic:blipFill rotWithShape="1">
-                    <a:blip r:embed="rId18"/>
+                    <a:blip r:embed="rId17"/>
                     <a:srcRect t="23833" r="10694" b="16115"/>
                     <a:stretch>
                       <a:fillRect/>
@@ -1389,7 +1421,7 @@
                     <pic:cNvPicPr/>
                   </pic:nvPicPr>
                   <pic:blipFill rotWithShape="1">
-                    <a:blip r:embed="rId19"/>
+                    <a:blip r:embed="rId18"/>
                     <a:srcRect t="26242" r="18954" b="14976"/>
                     <a:stretch>
                       <a:fillRect/>
@@ -1485,11 +1517,19 @@
         </w:rPr>
         <w:br/>
       </w:r>
-      <w:r>
-        <w:rPr>
-          <w:sz w:val="24"/>
-        </w:rPr>
-        <w:t>Output :-</w:t>
+      <w:proofErr w:type="gramStart"/>
+      <w:r>
+        <w:rPr>
+          <w:sz w:val="24"/>
+        </w:rPr>
+        <w:t>Output :</w:t>
+      </w:r>
+      <w:proofErr w:type="gramEnd"/>
+      <w:r>
+        <w:rPr>
+          <w:sz w:val="24"/>
+        </w:rPr>
+        <w:t>-</w:t>
       </w:r>
     </w:p>
     <w:p>
@@ -1501,10 +1541,10 @@
       </w:pPr>
     </w:p>
     <w:sectPr>
-      <w:headerReference w:type="even" r:id="rId20"/>
-      <w:headerReference w:type="default" r:id="rId21"/>
-      <w:headerReference w:type="first" r:id="rId22"/>
-      <w:footerReference w:type="first" r:id="rId23"/>
+      <w:headerReference w:type="even" r:id="rId19"/>
+      <w:headerReference w:type="default" r:id="rId20"/>
+      <w:headerReference w:type="first" r:id="rId21"/>
+      <w:footerReference w:type="first" r:id="rId22"/>
       <w:pgSz w:w="11906" w:h="16838"/>
       <w:pgMar w:top="1449" w:right="1590" w:bottom="1492" w:left="1440" w:header="749" w:footer="720" w:gutter="0"/>
       <w:pgBorders w:offsetFrom="page">
@@ -1595,13 +1635,33 @@
       <w:spacing w:after="494" w:line="259" w:lineRule="auto"/>
       <w:ind w:left="0" w:right="-154" w:firstLine="0"/>
     </w:pPr>
+    <w:proofErr w:type="spellStart"/>
+    <w:proofErr w:type="gramStart"/>
     <w:r>
       <w:rPr>
         <w:rFonts w:ascii="Calibri" w:eastAsia="Calibri" w:hAnsi="Calibri" w:cs="Calibri"/>
         <w:b w:val="0"/>
         <w:sz w:val="22"/>
       </w:rPr>
-      <w:t xml:space="preserve">Msc(ICT) </w:t>
+      <w:t>Msc</w:t>
+    </w:r>
+    <w:proofErr w:type="spellEnd"/>
+    <w:r>
+      <w:rPr>
+        <w:rFonts w:ascii="Calibri" w:eastAsia="Calibri" w:hAnsi="Calibri" w:cs="Calibri"/>
+        <w:b w:val="0"/>
+        <w:sz w:val="22"/>
+      </w:rPr>
+      <w:t>(</w:t>
+    </w:r>
+    <w:proofErr w:type="gramEnd"/>
+    <w:r>
+      <w:rPr>
+        <w:rFonts w:ascii="Calibri" w:eastAsia="Calibri" w:hAnsi="Calibri" w:cs="Calibri"/>
+        <w:b w:val="0"/>
+        <w:sz w:val="22"/>
+      </w:rPr>
+      <w:t xml:space="preserve">ICT) </w:t>
     </w:r>
     <w:r>
       <w:rPr>
@@ -1619,7 +1679,25 @@
         <w:sz w:val="22"/>
       </w:rPr>
       <w:tab/>
-      <w:t xml:space="preserve">Roll No:- 58 </w:t>
+      <w:t xml:space="preserve">Roll </w:t>
+    </w:r>
+    <w:proofErr w:type="gramStart"/>
+    <w:r>
+      <w:rPr>
+        <w:rFonts w:ascii="Calibri" w:eastAsia="Calibri" w:hAnsi="Calibri" w:cs="Calibri"/>
+        <w:b w:val="0"/>
+        <w:sz w:val="22"/>
+      </w:rPr>
+      <w:t>No:-</w:t>
+    </w:r>
+    <w:proofErr w:type="gramEnd"/>
+    <w:r>
+      <w:rPr>
+        <w:rFonts w:ascii="Calibri" w:eastAsia="Calibri" w:hAnsi="Calibri" w:cs="Calibri"/>
+        <w:b w:val="0"/>
+        <w:sz w:val="22"/>
+      </w:rPr>
+      <w:t xml:space="preserve"> 58 </w:t>
     </w:r>
   </w:p>
   <w:p>
@@ -1763,7 +1841,15 @@
       <w:ptab w:relativeTo="margin" w:alignment="right" w:leader="none"/>
     </w:r>
     <w:r>
-      <w:t>[ROLL NO : 35]</w:t>
+      <w:t xml:space="preserve">[ROLL </w:t>
+    </w:r>
+    <w:proofErr w:type="gramStart"/>
+    <w:r>
+      <w:t>NO :</w:t>
+    </w:r>
+    <w:proofErr w:type="gramEnd"/>
+    <w:r>
+      <w:t xml:space="preserve"> 35]</w:t>
     </w:r>
     <w:r>
       <w:rPr>
@@ -1893,7 +1979,15 @@
       <w:ptab w:relativeTo="margin" w:alignment="right" w:leader="none"/>
     </w:r>
     <w:r>
-      <w:t>[ROLL NO : 35]</w:t>
+      <w:t xml:space="preserve">[ROLL </w:t>
+    </w:r>
+    <w:proofErr w:type="gramStart"/>
+    <w:r>
+      <w:t>NO :</w:t>
+    </w:r>
+    <w:proofErr w:type="gramEnd"/>
+    <w:r>
+      <w:t xml:space="preserve"> 35]</w:t>
     </w:r>
   </w:p>
 </w:hdr>
@@ -3155,6 +3249,7 @@
   <w:style w:type="character" w:default="1" w:styleId="DefaultParagraphFont">
     <w:name w:val="Default Paragraph Font"/>
     <w:uiPriority w:val="1"/>
+    <w:semiHidden/>
     <w:unhideWhenUsed/>
   </w:style>
   <w:style w:type="table" w:default="1" w:styleId="TableNormal">

</xml_diff>